<commit_message>
Eshop do 4. lekce
</commit_message>
<xml_diff>
--- a/Eshop.docx
+++ b/Eshop.docx
@@ -30,10 +30,30 @@
         </w:tabs>
         <w:spacing w:before="0" w:after="240" w:afterAutospacing="0"/>
         <w:contextualSpacing w:val="0"/>
-      </w:pPr>
-      <w:r>
-        <w:t xml:space="preserve">To doporučení, že je dobré takto rozsáhlý projekt verzovat – ideálně po lekcích, bych dala na začátek kurzu.  </w:t>
-      </w:r>
+        <w:rPr>
+          <w:i/>
+          <w:iCs/>
+        </w:rPr>
+      </w:pPr>
+      <w:r>
+        <w:t xml:space="preserve">Na začátek kurzu by bylo dobré dát doporučení, že takto rozsáhlý projekt je dobré verzovat po lekcích. </w:t>
+      </w:r>
+    </w:p>
+    <w:p>
+      <w:pPr>
+        <w:pStyle w:val="Odstavecseseznamem"/>
+        <w:pBdr>
+          <w:bottom w:val="single" w:sz="4" w:space="1" w:color="auto"/>
+        </w:pBdr>
+        <w:spacing w:before="0" w:after="240" w:afterAutospacing="0"/>
+        <w:ind w:left="0"/>
+        <w:contextualSpacing w:val="0"/>
+        <w:rPr>
+          <w:i/>
+          <w:iCs/>
+          <w:color w:val="808080" w:themeColor="background1" w:themeShade="80"/>
+        </w:rPr>
+      </w:pPr>
     </w:p>
     <w:p>
       <w:pPr>
@@ -46,7 +66,7 @@
         <w:contextualSpacing w:val="0"/>
       </w:pPr>
       <w:r>
-        <w:t>U přidávání nových projektů - Class Library - je starý obrázek a není jasné, kterou z mnoha knihoven vybrat (řeší se v komentářích, ale o to větší důvod zapracovat to do lekce).</w:t>
+        <w:t xml:space="preserve">U přidávání nových projektů - Class Library - je starý obrázek a není jasné, kterou z mnoha knihoven vybrat (řeší se v komentářích, ale o to větší důvod zapracovat to do lekce). </w:t>
       </w:r>
     </w:p>
     <w:p>
@@ -106,15 +126,55 @@
     <w:p>
       <w:pPr>
         <w:pStyle w:val="Odstavecseseznamem"/>
+        <w:pBdr>
+          <w:bottom w:val="single" w:sz="4" w:space="1" w:color="auto"/>
+        </w:pBdr>
+        <w:spacing w:before="0" w:after="240" w:afterAutospacing="0"/>
+        <w:ind w:left="0"/>
+        <w:contextualSpacing w:val="0"/>
+      </w:pPr>
+    </w:p>
+    <w:p>
+      <w:pPr>
+        <w:pStyle w:val="Odstavecseseznamem"/>
         <w:numPr>
           <w:ilvl w:val="0"/>
           <w:numId w:val="14"/>
         </w:numPr>
         <w:spacing w:before="0" w:after="240" w:afterAutospacing="0"/>
         <w:contextualSpacing w:val="0"/>
-      </w:pPr>
-      <w:r>
-        <w:t>Možná zkratky DTO a DAO vypsat do závorek, aby člověk nemusel googlit...</w:t>
+        <w:rPr>
+          <w:i/>
+          <w:iCs/>
+          <w:color w:val="808080" w:themeColor="background1" w:themeShade="80"/>
+        </w:rPr>
+      </w:pPr>
+      <w:r>
+        <w:rPr>
+          <w:color w:val="808080" w:themeColor="background1" w:themeShade="80"/>
+        </w:rPr>
+        <w:t xml:space="preserve">Možná zkratky DTO a DAO vypsat do závorek, aby člověk nemusel googlit... </w:t>
+      </w:r>
+    </w:p>
+    <w:p>
+      <w:pPr>
+        <w:pStyle w:val="Odstavecseseznamem"/>
+        <w:spacing w:before="0" w:after="240" w:afterAutospacing="0"/>
+        <w:ind w:left="0"/>
+        <w:contextualSpacing w:val="0"/>
+        <w:rPr>
+          <w:i/>
+          <w:iCs/>
+          <w:color w:val="808080" w:themeColor="background1" w:themeShade="80"/>
+        </w:rPr>
+      </w:pPr>
+      <w:r>
+        <w:rPr>
+          <w:i/>
+          <w:iCs/>
+          <w:color w:val="808080" w:themeColor="background1" w:themeShade="80"/>
+        </w:rPr>
+        <w:t xml:space="preserve">  – „předpokládá se masivní googlení studenta“ </w:t>
       </w:r>
     </w:p>
     <w:p>
@@ -147,17 +207,19 @@
         <w:pStyle w:val="Odstavecseseznamem"/>
         <w:numPr>
           <w:ilvl w:val="0"/>
-          <w:numId w:val="3"/>
+          <w:numId w:val="21"/>
         </w:numPr>
         <w:rPr>
           <w:b/>
           <w:bCs/>
+          <w:color w:val="808080" w:themeColor="background1" w:themeShade="80"/>
         </w:rPr>
       </w:pPr>
       <w:r>
         <w:rPr>
           <w:b/>
           <w:bCs/>
+          <w:color w:val="808080" w:themeColor="background1" w:themeShade="80"/>
         </w:rPr>
         <w:t>Instalace balíčků NuGet</w:t>
       </w:r>
@@ -165,39 +227,64 @@
     <w:p>
       <w:pPr>
         <w:pStyle w:val="Odstavecseseznamem"/>
-      </w:pPr>
-      <w:r>
+        <w:rPr>
+          <w:color w:val="808080" w:themeColor="background1" w:themeShade="80"/>
+        </w:rPr>
+      </w:pPr>
+      <w:r>
+        <w:rPr>
+          <w:color w:val="808080" w:themeColor="background1" w:themeShade="80"/>
+        </w:rPr>
         <w:t xml:space="preserve">U zakládání projektu jsem si zvolila verzi 3.1 (nevím jak ovlivnit, aby to bylo 3.1.7). Když se dívám na své automaticky nainstalované balíčky, tak mají všechny verzi 3.1.10. </w:t>
       </w:r>
     </w:p>
     <w:p>
       <w:pPr>
         <w:pStyle w:val="Odstavecseseznamem"/>
-      </w:pPr>
-      <w:r>
+        <w:rPr>
+          <w:color w:val="808080" w:themeColor="background1" w:themeShade="80"/>
+        </w:rPr>
+      </w:pPr>
+      <w:r>
+        <w:rPr>
+          <w:color w:val="808080" w:themeColor="background1" w:themeShade="80"/>
+        </w:rPr>
         <w:t>Předpokládám, že i další NuGety bych měla mít ve verzi 3.1.10 – ale bod 3. u Instalace balíčků NuGet říká: „vybereme verzi balíčku 3.1.7“ a další odstavec k tomu také nabádá...</w:t>
       </w:r>
     </w:p>
     <w:p>
       <w:pPr>
         <w:pStyle w:val="Odstavecseseznamem"/>
+        <w:rPr>
+          <w:color w:val="808080" w:themeColor="background1" w:themeShade="80"/>
+        </w:rPr>
       </w:pPr>
     </w:p>
     <w:p>
       <w:pPr>
         <w:pStyle w:val="Odstavecseseznamem"/>
-      </w:pPr>
-      <w:r>
+        <w:rPr>
+          <w:color w:val="808080" w:themeColor="background1" w:themeShade="80"/>
+        </w:rPr>
+      </w:pPr>
+      <w:r>
+        <w:rPr>
+          <w:color w:val="808080" w:themeColor="background1" w:themeShade="80"/>
+        </w:rPr>
         <w:t xml:space="preserve">Můj </w:t>
       </w:r>
       <w:r>
         <w:rPr>
           <w:b/>
           <w:bCs/>
+          <w:color w:val="808080" w:themeColor="background1" w:themeShade="80"/>
         </w:rPr>
         <w:t>Eshop.Data</w:t>
       </w:r>
       <w:r>
+        <w:rPr>
+          <w:color w:val="808080" w:themeColor="background1" w:themeShade="80"/>
+        </w:rPr>
         <w:t xml:space="preserve"> vypadá takhle – je to dobře nebo ne?</w:t>
       </w:r>
     </w:p>
@@ -207,6 +294,485 @@
         <w:autoSpaceDN w:val="0"/>
         <w:adjustRightInd w:val="0"/>
         <w:spacing w:before="0" w:after="0" w:afterAutospacing="0"/>
+        <w:rPr>
+          <w:rFonts w:ascii="Consolas" w:eastAsiaTheme="minorHAnsi" w:hAnsi="Consolas" w:cs="Consolas"/>
+          <w:color w:val="808080" w:themeColor="background1" w:themeShade="80"/>
+          <w:sz w:val="19"/>
+          <w:szCs w:val="19"/>
+          <w:lang w:eastAsia="en-US"/>
+        </w:rPr>
+      </w:pPr>
+      <w:r>
+        <w:rPr>
+          <w:rFonts w:ascii="Consolas" w:eastAsiaTheme="minorHAnsi" w:hAnsi="Consolas" w:cs="Consolas"/>
+          <w:color w:val="808080" w:themeColor="background1" w:themeShade="80"/>
+          <w:sz w:val="19"/>
+          <w:szCs w:val="19"/>
+          <w:lang w:eastAsia="en-US"/>
+        </w:rPr>
+        <w:t>&lt;ItemGroup&gt;</w:t>
+      </w:r>
+    </w:p>
+    <w:p>
+      <w:pPr>
+        <w:autoSpaceDE w:val="0"/>
+        <w:autoSpaceDN w:val="0"/>
+        <w:adjustRightInd w:val="0"/>
+        <w:spacing w:before="0" w:after="0" w:afterAutospacing="0"/>
+        <w:rPr>
+          <w:rFonts w:ascii="Consolas" w:eastAsiaTheme="minorHAnsi" w:hAnsi="Consolas" w:cs="Consolas"/>
+          <w:color w:val="808080" w:themeColor="background1" w:themeShade="80"/>
+          <w:sz w:val="19"/>
+          <w:szCs w:val="19"/>
+          <w:lang w:eastAsia="en-US"/>
+        </w:rPr>
+      </w:pPr>
+      <w:r>
+        <w:rPr>
+          <w:rFonts w:ascii="Consolas" w:eastAsiaTheme="minorHAnsi" w:hAnsi="Consolas" w:cs="Consolas"/>
+          <w:color w:val="808080" w:themeColor="background1" w:themeShade="80"/>
+          <w:sz w:val="19"/>
+          <w:szCs w:val="19"/>
+          <w:lang w:eastAsia="en-US"/>
+        </w:rPr>
+        <w:t xml:space="preserve">    &lt;PackageReference Include="Microsoft.AspNetCore.Identity" Version="2.2.0" /&gt;</w:t>
+      </w:r>
+    </w:p>
+    <w:p>
+      <w:pPr>
+        <w:autoSpaceDE w:val="0"/>
+        <w:autoSpaceDN w:val="0"/>
+        <w:adjustRightInd w:val="0"/>
+        <w:spacing w:before="0" w:after="0" w:afterAutospacing="0"/>
+        <w:rPr>
+          <w:rFonts w:ascii="Consolas" w:eastAsiaTheme="minorHAnsi" w:hAnsi="Consolas" w:cs="Consolas"/>
+          <w:color w:val="808080" w:themeColor="background1" w:themeShade="80"/>
+          <w:sz w:val="19"/>
+          <w:szCs w:val="19"/>
+          <w:lang w:eastAsia="en-US"/>
+        </w:rPr>
+      </w:pPr>
+      <w:r>
+        <w:rPr>
+          <w:rFonts w:ascii="Consolas" w:eastAsiaTheme="minorHAnsi" w:hAnsi="Consolas" w:cs="Consolas"/>
+          <w:color w:val="808080" w:themeColor="background1" w:themeShade="80"/>
+          <w:sz w:val="19"/>
+          <w:szCs w:val="19"/>
+          <w:lang w:eastAsia="en-US"/>
+        </w:rPr>
+        <w:t xml:space="preserve">    &lt;PackageReference Include="Microsoft.AspNetCore.Identity.EntityFrameworkCore" Version="3.1.10" /&gt;</w:t>
+      </w:r>
+    </w:p>
+    <w:p>
+      <w:pPr>
+        <w:autoSpaceDE w:val="0"/>
+        <w:autoSpaceDN w:val="0"/>
+        <w:adjustRightInd w:val="0"/>
+        <w:spacing w:before="0" w:after="0" w:afterAutospacing="0"/>
+        <w:rPr>
+          <w:rFonts w:ascii="Consolas" w:eastAsiaTheme="minorHAnsi" w:hAnsi="Consolas" w:cs="Consolas"/>
+          <w:color w:val="808080" w:themeColor="background1" w:themeShade="80"/>
+          <w:sz w:val="19"/>
+          <w:szCs w:val="19"/>
+          <w:lang w:eastAsia="en-US"/>
+        </w:rPr>
+      </w:pPr>
+      <w:r>
+        <w:rPr>
+          <w:rFonts w:ascii="Consolas" w:eastAsiaTheme="minorHAnsi" w:hAnsi="Consolas" w:cs="Consolas"/>
+          <w:color w:val="808080" w:themeColor="background1" w:themeShade="80"/>
+          <w:sz w:val="19"/>
+          <w:szCs w:val="19"/>
+          <w:lang w:eastAsia="en-US"/>
+        </w:rPr>
+        <w:t xml:space="preserve">    &lt;PackageReference Include="Microsoft.AspNetCore.Mvc" Version="2.2.0" /&gt;</w:t>
+      </w:r>
+    </w:p>
+    <w:p>
+      <w:pPr>
+        <w:autoSpaceDE w:val="0"/>
+        <w:autoSpaceDN w:val="0"/>
+        <w:adjustRightInd w:val="0"/>
+        <w:spacing w:before="0" w:after="0" w:afterAutospacing="0"/>
+        <w:rPr>
+          <w:rFonts w:ascii="Consolas" w:eastAsiaTheme="minorHAnsi" w:hAnsi="Consolas" w:cs="Consolas"/>
+          <w:color w:val="808080" w:themeColor="background1" w:themeShade="80"/>
+          <w:sz w:val="19"/>
+          <w:szCs w:val="19"/>
+          <w:lang w:eastAsia="en-US"/>
+        </w:rPr>
+      </w:pPr>
+      <w:r>
+        <w:rPr>
+          <w:rFonts w:ascii="Consolas" w:eastAsiaTheme="minorHAnsi" w:hAnsi="Consolas" w:cs="Consolas"/>
+          <w:color w:val="808080" w:themeColor="background1" w:themeShade="80"/>
+          <w:sz w:val="19"/>
+          <w:szCs w:val="19"/>
+          <w:lang w:eastAsia="en-US"/>
+        </w:rPr>
+        <w:t xml:space="preserve">    &lt;PackageReference Include="Microsoft.EntityFrameworkCore.Proxies" Version="3.1.10" /&gt;</w:t>
+      </w:r>
+    </w:p>
+    <w:p>
+      <w:pPr>
+        <w:autoSpaceDE w:val="0"/>
+        <w:autoSpaceDN w:val="0"/>
+        <w:adjustRightInd w:val="0"/>
+        <w:spacing w:before="0" w:after="0" w:afterAutospacing="0"/>
+        <w:rPr>
+          <w:rFonts w:ascii="Consolas" w:eastAsiaTheme="minorHAnsi" w:hAnsi="Consolas" w:cs="Consolas"/>
+          <w:color w:val="808080" w:themeColor="background1" w:themeShade="80"/>
+          <w:sz w:val="19"/>
+          <w:szCs w:val="19"/>
+          <w:lang w:eastAsia="en-US"/>
+        </w:rPr>
+      </w:pPr>
+      <w:r>
+        <w:rPr>
+          <w:rFonts w:ascii="Consolas" w:eastAsiaTheme="minorHAnsi" w:hAnsi="Consolas" w:cs="Consolas"/>
+          <w:color w:val="808080" w:themeColor="background1" w:themeShade="80"/>
+          <w:sz w:val="19"/>
+          <w:szCs w:val="19"/>
+          <w:lang w:eastAsia="en-US"/>
+        </w:rPr>
+        <w:t xml:space="preserve">    &lt;PackageReference Include="Microsoft.EntityFrameworkCore.SqlServer" Version="3.1.10" /&gt;</w:t>
+      </w:r>
+    </w:p>
+    <w:p>
+      <w:pPr>
+        <w:autoSpaceDE w:val="0"/>
+        <w:autoSpaceDN w:val="0"/>
+        <w:adjustRightInd w:val="0"/>
+        <w:spacing w:before="0" w:after="0" w:afterAutospacing="0"/>
+        <w:rPr>
+          <w:rFonts w:ascii="Consolas" w:eastAsiaTheme="minorHAnsi" w:hAnsi="Consolas" w:cs="Consolas"/>
+          <w:color w:val="808080" w:themeColor="background1" w:themeShade="80"/>
+          <w:sz w:val="19"/>
+          <w:szCs w:val="19"/>
+          <w:lang w:eastAsia="en-US"/>
+        </w:rPr>
+      </w:pPr>
+      <w:r>
+        <w:rPr>
+          <w:rFonts w:ascii="Consolas" w:eastAsiaTheme="minorHAnsi" w:hAnsi="Consolas" w:cs="Consolas"/>
+          <w:color w:val="808080" w:themeColor="background1" w:themeShade="80"/>
+          <w:sz w:val="19"/>
+          <w:szCs w:val="19"/>
+          <w:lang w:eastAsia="en-US"/>
+        </w:rPr>
+        <w:t xml:space="preserve">    &lt;PackageReference Include="Microsoft.Extensions.Configuration.Json" Version="3.1.10" /&gt;</w:t>
+      </w:r>
+    </w:p>
+    <w:p>
+      <w:pPr>
+        <w:autoSpaceDE w:val="0"/>
+        <w:autoSpaceDN w:val="0"/>
+        <w:adjustRightInd w:val="0"/>
+        <w:spacing w:before="0" w:after="0" w:afterAutospacing="0"/>
+        <w:rPr>
+          <w:rFonts w:ascii="Consolas" w:eastAsiaTheme="minorHAnsi" w:hAnsi="Consolas" w:cs="Consolas"/>
+          <w:color w:val="808080" w:themeColor="background1" w:themeShade="80"/>
+          <w:sz w:val="19"/>
+          <w:szCs w:val="19"/>
+          <w:lang w:eastAsia="en-US"/>
+        </w:rPr>
+      </w:pPr>
+      <w:r>
+        <w:rPr>
+          <w:rFonts w:ascii="Consolas" w:eastAsiaTheme="minorHAnsi" w:hAnsi="Consolas" w:cs="Consolas"/>
+          <w:color w:val="808080" w:themeColor="background1" w:themeShade="80"/>
+          <w:sz w:val="19"/>
+          <w:szCs w:val="19"/>
+          <w:lang w:eastAsia="en-US"/>
+        </w:rPr>
+        <w:t>&lt;/ItemGroup&gt;</w:t>
+      </w:r>
+    </w:p>
+    <w:p>
+      <w:pPr>
+        <w:pStyle w:val="Odstavecseseznamem"/>
+        <w:numPr>
+          <w:ilvl w:val="0"/>
+          <w:numId w:val="18"/>
+        </w:numPr>
+        <w:ind w:left="426"/>
+        <w:rPr>
+          <w:i/>
+          <w:iCs/>
+        </w:rPr>
+      </w:pPr>
+      <w:r>
+        <w:rPr>
+          <w:i/>
+          <w:iCs/>
+          <w:color w:val="FF0000"/>
+        </w:rPr>
+        <w:t xml:space="preserve">V novějším Frameworku se automaticky instalují balíčky ve verzi 3.1.10 což dělá problémy = </w:t>
+      </w:r>
+      <w:r>
+        <w:rPr>
+          <w:b/>
+          <w:bCs/>
+          <w:i/>
+          <w:iCs/>
+          <w:color w:val="FF0000"/>
+        </w:rPr>
+        <w:t>musí se pracovat se staženým vzorovým projektem z 1. lekce</w:t>
+      </w:r>
+      <w:r>
+        <w:rPr>
+          <w:i/>
+          <w:iCs/>
+          <w:color w:val="FF0000"/>
+        </w:rPr>
+        <w:t xml:space="preserve"> – tohle musí v lekci být!</w:t>
+      </w:r>
+    </w:p>
+    <w:p>
+      <w:pPr>
+        <w:pBdr>
+          <w:bottom w:val="single" w:sz="4" w:space="1" w:color="auto"/>
+        </w:pBdr>
+      </w:pPr>
+    </w:p>
+    <w:p>
+      <w:pPr>
+        <w:pStyle w:val="Odstavecseseznamem"/>
+        <w:ind w:left="1080"/>
+      </w:pPr>
+    </w:p>
+    <w:p>
+      <w:pPr>
+        <w:pStyle w:val="Odstavecseseznamem"/>
+        <w:numPr>
+          <w:ilvl w:val="0"/>
+          <w:numId w:val="21"/>
+        </w:numPr>
+        <w:rPr>
+          <w:b/>
+          <w:bCs/>
+        </w:rPr>
+      </w:pPr>
+      <w:r>
+        <w:rPr>
+          <w:b/>
+          <w:bCs/>
+        </w:rPr>
+        <w:t>U jednoho balíčku se přidávají různé verze</w:t>
+      </w:r>
+      <w:r>
+        <w:t xml:space="preserve"> - když už existuje verze 3.1.7, tak proč dávat do jednoho projektu nižší verzi 2.2.0?  „Microsoft.AspNetCore.Identity.EntityFrameworkCore, do projektu Eshop.Data ve verzi </w:t>
+      </w:r>
+      <w:r>
+        <w:rPr>
+          <w:highlight w:val="yellow"/>
+        </w:rPr>
+        <w:t>2.2.0</w:t>
+      </w:r>
+      <w:r>
+        <w:t xml:space="preserve"> a do projektu Eshop ve verzi </w:t>
+      </w:r>
+      <w:r>
+        <w:rPr>
+          <w:highlight w:val="yellow"/>
+        </w:rPr>
+        <w:t>3.1.7</w:t>
+      </w:r>
+      <w:r>
+        <w:t xml:space="preserve">“ </w:t>
+      </w:r>
+    </w:p>
+    <w:p>
+      <w:pPr>
+        <w:pStyle w:val="Odstavecseseznamem"/>
+        <w:pBdr>
+          <w:bottom w:val="single" w:sz="4" w:space="1" w:color="auto"/>
+        </w:pBdr>
+        <w:ind w:left="0"/>
+      </w:pPr>
+    </w:p>
+    <w:p>
+      <w:pPr>
+        <w:pStyle w:val="Odstavecseseznamem"/>
+      </w:pPr>
+    </w:p>
+    <w:p>
+      <w:pPr>
+        <w:pStyle w:val="Odstavecseseznamem"/>
+        <w:numPr>
+          <w:ilvl w:val="0"/>
+          <w:numId w:val="21"/>
+        </w:numPr>
+        <w:rPr>
+          <w:b/>
+          <w:bCs/>
+        </w:rPr>
+      </w:pPr>
+      <w:r>
+        <w:rPr>
+          <w:b/>
+          <w:bCs/>
+        </w:rPr>
+        <w:t xml:space="preserve">HomeController </w:t>
+      </w:r>
+    </w:p>
+    <w:p>
+      <w:pPr>
+        <w:pStyle w:val="Odstavecseseznamem"/>
+      </w:pPr>
+      <w:r>
+        <w:t xml:space="preserve">„Do kontroleru </w:t>
+      </w:r>
+      <w:r>
+        <w:rPr>
+          <w:rStyle w:val="KdHTML"/>
+        </w:rPr>
+        <w:t>HomeController</w:t>
+      </w:r>
+      <w:r>
+        <w:t xml:space="preserve"> vložíme následující kód: ... “</w:t>
+      </w:r>
+    </w:p>
+    <w:p>
+      <w:pPr>
+        <w:pStyle w:val="Odstavecseseznamem"/>
+      </w:pPr>
+      <w:r>
+        <w:t xml:space="preserve">Vygenerovaný HomeController už tenhle kód obsahuje... </w:t>
+      </w:r>
+    </w:p>
+    <w:p>
+      <w:pPr>
+        <w:pStyle w:val="Odstavecseseznamem"/>
+        <w:pBdr>
+          <w:bottom w:val="single" w:sz="4" w:space="1" w:color="auto"/>
+        </w:pBdr>
+        <w:ind w:left="0"/>
+      </w:pPr>
+    </w:p>
+    <w:p>
+      <w:pPr>
+        <w:pStyle w:val="Odstavecseseznamem"/>
+      </w:pPr>
+    </w:p>
+    <w:p>
+      <w:pPr>
+        <w:pStyle w:val="Odstavecseseznamem"/>
+        <w:numPr>
+          <w:ilvl w:val="0"/>
+          <w:numId w:val="21"/>
+        </w:numPr>
+        <w:rPr>
+          <w:b/>
+          <w:bCs/>
+        </w:rPr>
+      </w:pPr>
+      <w:r>
+        <w:rPr>
+          <w:b/>
+          <w:bCs/>
+        </w:rPr>
+        <w:t>U obrázku pro kontrolu změn vyplavou 3 problémy:</w:t>
+      </w:r>
+    </w:p>
+    <w:p>
+      <w:pPr>
+        <w:pStyle w:val="Odstavecseseznamem"/>
+      </w:pPr>
+    </w:p>
+    <w:p>
+      <w:pPr>
+        <w:pStyle w:val="Odstavecseseznamem"/>
+      </w:pPr>
+      <w:r>
+        <w:t xml:space="preserve">Složka Data je v této fázi pod Eshopem,  ne v Eshop.Data. Že se má složka přetáhnout je až dál v textu. </w:t>
+      </w:r>
+    </w:p>
+    <w:p>
+      <w:pPr>
+        <w:pStyle w:val="Odstavecseseznamem"/>
+      </w:pPr>
+    </w:p>
+    <w:p>
+      <w:pPr>
+        <w:pStyle w:val="Odstavecseseznamem"/>
+      </w:pPr>
+      <w:r>
+        <w:t>V Eshop.Data chybí v této fázi Models a ApplicationUser.cs – informace o přidání této složky a třídy je až dál v textu.</w:t>
+      </w:r>
+    </w:p>
+    <w:p>
+      <w:pPr>
+        <w:pStyle w:val="Odstavecseseznamem"/>
+      </w:pPr>
+    </w:p>
+    <w:p>
+      <w:pPr>
+        <w:pStyle w:val="Odstavecseseznamem"/>
+      </w:pPr>
+      <w:r>
+        <w:lastRenderedPageBreak/>
+        <w:t>Automaticky vygenerované třídy: Class1.cs z Eshop.Business a Eshop.Data se asi mají smazat? Na obrázku nejsou.</w:t>
+      </w:r>
+    </w:p>
+    <w:p>
+      <w:pPr>
+        <w:pStyle w:val="Odstavecseseznamem"/>
+      </w:pPr>
+    </w:p>
+    <w:p>
+      <w:pPr>
+        <w:pStyle w:val="Odstavecseseznamem"/>
+        <w:numPr>
+          <w:ilvl w:val="0"/>
+          <w:numId w:val="18"/>
+        </w:numPr>
+        <w:ind w:left="426"/>
+        <w:rPr>
+          <w:i/>
+          <w:iCs/>
+          <w:color w:val="FF0000"/>
+        </w:rPr>
+      </w:pPr>
+      <w:r>
+        <w:rPr>
+          <w:i/>
+          <w:iCs/>
+          <w:color w:val="FF0000"/>
+        </w:rPr>
+        <w:t>mělo by se řešit</w:t>
+      </w:r>
+    </w:p>
+    <w:p>
+      <w:pPr>
+        <w:pBdr>
+          <w:bottom w:val="single" w:sz="4" w:space="1" w:color="auto"/>
+        </w:pBdr>
+        <w:rPr>
+          <w:color w:val="FF0000"/>
+        </w:rPr>
+      </w:pPr>
+    </w:p>
+    <w:p>
+      <w:pPr>
+        <w:pStyle w:val="Odstavecseseznamem"/>
+        <w:numPr>
+          <w:ilvl w:val="0"/>
+          <w:numId w:val="21"/>
+        </w:numPr>
+      </w:pPr>
+      <w:r>
+        <w:t>Při pokusu o zobrazení testovacího textu se zobrazí error, protože _Layout odkazuje na _LoginPartial, který jsme smazali...</w:t>
+      </w:r>
+      <w:r>
+        <w:rPr>
+          <w:noProof/>
+        </w:rPr>
+        <w:t xml:space="preserve"> </w:t>
+      </w:r>
+    </w:p>
+    <w:p>
+      <w:pPr>
         <w:rPr>
           <w:rFonts w:ascii="Consolas" w:eastAsiaTheme="minorHAnsi" w:hAnsi="Consolas" w:cs="Consolas"/>
           <w:color w:val="000000"/>
@@ -217,1272 +783,8 @@
       </w:pPr>
       <w:r>
         <w:rPr>
-          <w:rFonts w:ascii="Consolas" w:eastAsiaTheme="minorHAnsi" w:hAnsi="Consolas" w:cs="Consolas"/>
-          <w:color w:val="0000FF"/>
-          <w:sz w:val="19"/>
-          <w:szCs w:val="19"/>
-          <w:lang w:eastAsia="en-US"/>
-        </w:rPr>
-        <w:t>&lt;</w:t>
-      </w:r>
-      <w:r>
-        <w:rPr>
-          <w:rFonts w:ascii="Consolas" w:eastAsiaTheme="minorHAnsi" w:hAnsi="Consolas" w:cs="Consolas"/>
-          <w:color w:val="A31515"/>
-          <w:sz w:val="19"/>
-          <w:szCs w:val="19"/>
-          <w:lang w:eastAsia="en-US"/>
-        </w:rPr>
-        <w:t>ItemGroup</w:t>
-      </w:r>
-      <w:r>
-        <w:rPr>
-          <w:rFonts w:ascii="Consolas" w:eastAsiaTheme="minorHAnsi" w:hAnsi="Consolas" w:cs="Consolas"/>
-          <w:color w:val="0000FF"/>
-          <w:sz w:val="19"/>
-          <w:szCs w:val="19"/>
-          <w:lang w:eastAsia="en-US"/>
-        </w:rPr>
-        <w:t>&gt;</w:t>
-      </w:r>
-    </w:p>
-    <w:p>
-      <w:pPr>
-        <w:autoSpaceDE w:val="0"/>
-        <w:autoSpaceDN w:val="0"/>
-        <w:adjustRightInd w:val="0"/>
-        <w:spacing w:before="0" w:after="0" w:afterAutospacing="0"/>
-        <w:rPr>
-          <w:rFonts w:ascii="Consolas" w:eastAsiaTheme="minorHAnsi" w:hAnsi="Consolas" w:cs="Consolas"/>
-          <w:color w:val="000000"/>
-          <w:sz w:val="19"/>
-          <w:szCs w:val="19"/>
-          <w:lang w:eastAsia="en-US"/>
-        </w:rPr>
-      </w:pPr>
-      <w:r>
-        <w:rPr>
-          <w:rFonts w:ascii="Consolas" w:eastAsiaTheme="minorHAnsi" w:hAnsi="Consolas" w:cs="Consolas"/>
-          <w:color w:val="0000FF"/>
-          <w:sz w:val="19"/>
-          <w:szCs w:val="19"/>
-          <w:lang w:eastAsia="en-US"/>
-        </w:rPr>
-        <w:t xml:space="preserve">    &lt;</w:t>
-      </w:r>
-      <w:r>
-        <w:rPr>
-          <w:rFonts w:ascii="Consolas" w:eastAsiaTheme="minorHAnsi" w:hAnsi="Consolas" w:cs="Consolas"/>
-          <w:color w:val="A31515"/>
-          <w:sz w:val="19"/>
-          <w:szCs w:val="19"/>
-          <w:lang w:eastAsia="en-US"/>
-        </w:rPr>
-        <w:t>PackageReference</w:t>
-      </w:r>
-      <w:r>
-        <w:rPr>
-          <w:rFonts w:ascii="Consolas" w:eastAsiaTheme="minorHAnsi" w:hAnsi="Consolas" w:cs="Consolas"/>
-          <w:color w:val="0000FF"/>
-          <w:sz w:val="19"/>
-          <w:szCs w:val="19"/>
-          <w:lang w:eastAsia="en-US"/>
-        </w:rPr>
-        <w:t xml:space="preserve"> </w:t>
-      </w:r>
-      <w:r>
-        <w:rPr>
-          <w:rFonts w:ascii="Consolas" w:eastAsiaTheme="minorHAnsi" w:hAnsi="Consolas" w:cs="Consolas"/>
-          <w:color w:val="FF0000"/>
-          <w:sz w:val="19"/>
-          <w:szCs w:val="19"/>
-          <w:lang w:eastAsia="en-US"/>
-        </w:rPr>
-        <w:t>Include</w:t>
-      </w:r>
-      <w:r>
-        <w:rPr>
-          <w:rFonts w:ascii="Consolas" w:eastAsiaTheme="minorHAnsi" w:hAnsi="Consolas" w:cs="Consolas"/>
-          <w:color w:val="0000FF"/>
-          <w:sz w:val="19"/>
-          <w:szCs w:val="19"/>
-          <w:lang w:eastAsia="en-US"/>
-        </w:rPr>
-        <w:t>=</w:t>
-      </w:r>
-      <w:r>
-        <w:rPr>
-          <w:rFonts w:ascii="Consolas" w:eastAsiaTheme="minorHAnsi" w:hAnsi="Consolas" w:cs="Consolas"/>
-          <w:color w:val="000000"/>
-          <w:sz w:val="19"/>
-          <w:szCs w:val="19"/>
-          <w:lang w:eastAsia="en-US"/>
-        </w:rPr>
-        <w:t>"</w:t>
-      </w:r>
-      <w:r>
-        <w:rPr>
-          <w:rFonts w:ascii="Consolas" w:eastAsiaTheme="minorHAnsi" w:hAnsi="Consolas" w:cs="Consolas"/>
-          <w:color w:val="0000FF"/>
-          <w:sz w:val="19"/>
-          <w:szCs w:val="19"/>
-          <w:lang w:eastAsia="en-US"/>
-        </w:rPr>
-        <w:t>Microsoft.AspNetCore.Identity</w:t>
-      </w:r>
-      <w:r>
-        <w:rPr>
-          <w:rFonts w:ascii="Consolas" w:eastAsiaTheme="minorHAnsi" w:hAnsi="Consolas" w:cs="Consolas"/>
-          <w:color w:val="000000"/>
-          <w:sz w:val="19"/>
-          <w:szCs w:val="19"/>
-          <w:lang w:eastAsia="en-US"/>
-        </w:rPr>
-        <w:t>"</w:t>
-      </w:r>
-      <w:r>
-        <w:rPr>
-          <w:rFonts w:ascii="Consolas" w:eastAsiaTheme="minorHAnsi" w:hAnsi="Consolas" w:cs="Consolas"/>
-          <w:color w:val="0000FF"/>
-          <w:sz w:val="19"/>
-          <w:szCs w:val="19"/>
-          <w:lang w:eastAsia="en-US"/>
-        </w:rPr>
-        <w:t xml:space="preserve"> </w:t>
-      </w:r>
-      <w:r>
-        <w:rPr>
-          <w:rFonts w:ascii="Consolas" w:eastAsiaTheme="minorHAnsi" w:hAnsi="Consolas" w:cs="Consolas"/>
-          <w:color w:val="FF0000"/>
-          <w:sz w:val="19"/>
-          <w:szCs w:val="19"/>
-          <w:lang w:eastAsia="en-US"/>
-        </w:rPr>
-        <w:t>Version</w:t>
-      </w:r>
-      <w:r>
-        <w:rPr>
-          <w:rFonts w:ascii="Consolas" w:eastAsiaTheme="minorHAnsi" w:hAnsi="Consolas" w:cs="Consolas"/>
-          <w:color w:val="0000FF"/>
-          <w:sz w:val="19"/>
-          <w:szCs w:val="19"/>
-          <w:lang w:eastAsia="en-US"/>
-        </w:rPr>
-        <w:t>=</w:t>
-      </w:r>
-      <w:r>
-        <w:rPr>
-          <w:rFonts w:ascii="Consolas" w:eastAsiaTheme="minorHAnsi" w:hAnsi="Consolas" w:cs="Consolas"/>
-          <w:color w:val="000000"/>
-          <w:sz w:val="19"/>
-          <w:szCs w:val="19"/>
-          <w:lang w:eastAsia="en-US"/>
-        </w:rPr>
-        <w:t>"</w:t>
-      </w:r>
-      <w:r>
-        <w:rPr>
-          <w:rFonts w:ascii="Consolas" w:eastAsiaTheme="minorHAnsi" w:hAnsi="Consolas" w:cs="Consolas"/>
-          <w:color w:val="0000FF"/>
-          <w:sz w:val="19"/>
-          <w:szCs w:val="19"/>
-          <w:lang w:eastAsia="en-US"/>
-        </w:rPr>
-        <w:t>2.2.0</w:t>
-      </w:r>
-      <w:r>
-        <w:rPr>
-          <w:rFonts w:ascii="Consolas" w:eastAsiaTheme="minorHAnsi" w:hAnsi="Consolas" w:cs="Consolas"/>
-          <w:color w:val="000000"/>
-          <w:sz w:val="19"/>
-          <w:szCs w:val="19"/>
-          <w:lang w:eastAsia="en-US"/>
-        </w:rPr>
-        <w:t>"</w:t>
-      </w:r>
-      <w:r>
-        <w:rPr>
-          <w:rFonts w:ascii="Consolas" w:eastAsiaTheme="minorHAnsi" w:hAnsi="Consolas" w:cs="Consolas"/>
-          <w:color w:val="0000FF"/>
-          <w:sz w:val="19"/>
-          <w:szCs w:val="19"/>
-          <w:lang w:eastAsia="en-US"/>
-        </w:rPr>
-        <w:t xml:space="preserve"> /&gt;</w:t>
-      </w:r>
-    </w:p>
-    <w:p>
-      <w:pPr>
-        <w:autoSpaceDE w:val="0"/>
-        <w:autoSpaceDN w:val="0"/>
-        <w:adjustRightInd w:val="0"/>
-        <w:spacing w:before="0" w:after="0" w:afterAutospacing="0"/>
-        <w:rPr>
-          <w:rFonts w:ascii="Consolas" w:eastAsiaTheme="minorHAnsi" w:hAnsi="Consolas" w:cs="Consolas"/>
-          <w:color w:val="000000"/>
-          <w:sz w:val="19"/>
-          <w:szCs w:val="19"/>
-          <w:lang w:eastAsia="en-US"/>
-        </w:rPr>
-      </w:pPr>
-      <w:r>
-        <w:rPr>
-          <w:rFonts w:ascii="Consolas" w:eastAsiaTheme="minorHAnsi" w:hAnsi="Consolas" w:cs="Consolas"/>
-          <w:color w:val="0000FF"/>
-          <w:sz w:val="19"/>
-          <w:szCs w:val="19"/>
-          <w:lang w:eastAsia="en-US"/>
-        </w:rPr>
-        <w:t xml:space="preserve">    &lt;</w:t>
-      </w:r>
-      <w:r>
-        <w:rPr>
-          <w:rFonts w:ascii="Consolas" w:eastAsiaTheme="minorHAnsi" w:hAnsi="Consolas" w:cs="Consolas"/>
-          <w:color w:val="A31515"/>
-          <w:sz w:val="19"/>
-          <w:szCs w:val="19"/>
-          <w:lang w:eastAsia="en-US"/>
-        </w:rPr>
-        <w:t>PackageReference</w:t>
-      </w:r>
-      <w:r>
-        <w:rPr>
-          <w:rFonts w:ascii="Consolas" w:eastAsiaTheme="minorHAnsi" w:hAnsi="Consolas" w:cs="Consolas"/>
-          <w:color w:val="0000FF"/>
-          <w:sz w:val="19"/>
-          <w:szCs w:val="19"/>
-          <w:lang w:eastAsia="en-US"/>
-        </w:rPr>
-        <w:t xml:space="preserve"> </w:t>
-      </w:r>
-      <w:r>
-        <w:rPr>
-          <w:rFonts w:ascii="Consolas" w:eastAsiaTheme="minorHAnsi" w:hAnsi="Consolas" w:cs="Consolas"/>
-          <w:color w:val="FF0000"/>
-          <w:sz w:val="19"/>
-          <w:szCs w:val="19"/>
-          <w:lang w:eastAsia="en-US"/>
-        </w:rPr>
-        <w:t>Include</w:t>
-      </w:r>
-      <w:r>
-        <w:rPr>
-          <w:rFonts w:ascii="Consolas" w:eastAsiaTheme="minorHAnsi" w:hAnsi="Consolas" w:cs="Consolas"/>
-          <w:color w:val="0000FF"/>
-          <w:sz w:val="19"/>
-          <w:szCs w:val="19"/>
-          <w:lang w:eastAsia="en-US"/>
-        </w:rPr>
-        <w:t>=</w:t>
-      </w:r>
-      <w:r>
-        <w:rPr>
-          <w:rFonts w:ascii="Consolas" w:eastAsiaTheme="minorHAnsi" w:hAnsi="Consolas" w:cs="Consolas"/>
-          <w:color w:val="000000"/>
-          <w:sz w:val="19"/>
-          <w:szCs w:val="19"/>
-          <w:lang w:eastAsia="en-US"/>
-        </w:rPr>
-        <w:t>"</w:t>
-      </w:r>
-      <w:r>
-        <w:rPr>
-          <w:rFonts w:ascii="Consolas" w:eastAsiaTheme="minorHAnsi" w:hAnsi="Consolas" w:cs="Consolas"/>
-          <w:color w:val="0000FF"/>
-          <w:sz w:val="19"/>
-          <w:szCs w:val="19"/>
-          <w:lang w:eastAsia="en-US"/>
-        </w:rPr>
-        <w:t>Microsoft.AspNetCore.Identity.EntityFrameworkCore</w:t>
-      </w:r>
-      <w:r>
-        <w:rPr>
-          <w:rFonts w:ascii="Consolas" w:eastAsiaTheme="minorHAnsi" w:hAnsi="Consolas" w:cs="Consolas"/>
-          <w:color w:val="000000"/>
-          <w:sz w:val="19"/>
-          <w:szCs w:val="19"/>
-          <w:lang w:eastAsia="en-US"/>
-        </w:rPr>
-        <w:t>"</w:t>
-      </w:r>
-      <w:r>
-        <w:rPr>
-          <w:rFonts w:ascii="Consolas" w:eastAsiaTheme="minorHAnsi" w:hAnsi="Consolas" w:cs="Consolas"/>
-          <w:color w:val="0000FF"/>
-          <w:sz w:val="19"/>
-          <w:szCs w:val="19"/>
-          <w:lang w:eastAsia="en-US"/>
-        </w:rPr>
-        <w:t xml:space="preserve"> </w:t>
-      </w:r>
-      <w:r>
-        <w:rPr>
-          <w:rFonts w:ascii="Consolas" w:eastAsiaTheme="minorHAnsi" w:hAnsi="Consolas" w:cs="Consolas"/>
-          <w:color w:val="FF0000"/>
-          <w:sz w:val="19"/>
-          <w:szCs w:val="19"/>
-          <w:lang w:eastAsia="en-US"/>
-        </w:rPr>
-        <w:t>Version</w:t>
-      </w:r>
-      <w:r>
-        <w:rPr>
-          <w:rFonts w:ascii="Consolas" w:eastAsiaTheme="minorHAnsi" w:hAnsi="Consolas" w:cs="Consolas"/>
-          <w:color w:val="0000FF"/>
-          <w:sz w:val="19"/>
-          <w:szCs w:val="19"/>
-          <w:lang w:eastAsia="en-US"/>
-        </w:rPr>
-        <w:t>=</w:t>
-      </w:r>
-      <w:r>
-        <w:rPr>
-          <w:rFonts w:ascii="Consolas" w:eastAsiaTheme="minorHAnsi" w:hAnsi="Consolas" w:cs="Consolas"/>
-          <w:color w:val="000000"/>
-          <w:sz w:val="19"/>
-          <w:szCs w:val="19"/>
-          <w:lang w:eastAsia="en-US"/>
-        </w:rPr>
-        <w:t>"</w:t>
-      </w:r>
-      <w:r>
-        <w:rPr>
-          <w:rFonts w:ascii="Consolas" w:eastAsiaTheme="minorHAnsi" w:hAnsi="Consolas" w:cs="Consolas"/>
-          <w:color w:val="0000FF"/>
-          <w:sz w:val="19"/>
-          <w:szCs w:val="19"/>
-          <w:lang w:eastAsia="en-US"/>
-        </w:rPr>
-        <w:t>3.1.10</w:t>
-      </w:r>
-      <w:r>
-        <w:rPr>
-          <w:rFonts w:ascii="Consolas" w:eastAsiaTheme="minorHAnsi" w:hAnsi="Consolas" w:cs="Consolas"/>
-          <w:color w:val="000000"/>
-          <w:sz w:val="19"/>
-          <w:szCs w:val="19"/>
-          <w:lang w:eastAsia="en-US"/>
-        </w:rPr>
-        <w:t>"</w:t>
-      </w:r>
-      <w:r>
-        <w:rPr>
-          <w:rFonts w:ascii="Consolas" w:eastAsiaTheme="minorHAnsi" w:hAnsi="Consolas" w:cs="Consolas"/>
-          <w:color w:val="0000FF"/>
-          <w:sz w:val="19"/>
-          <w:szCs w:val="19"/>
-          <w:lang w:eastAsia="en-US"/>
-        </w:rPr>
-        <w:t xml:space="preserve"> /&gt;</w:t>
-      </w:r>
-    </w:p>
-    <w:p>
-      <w:pPr>
-        <w:autoSpaceDE w:val="0"/>
-        <w:autoSpaceDN w:val="0"/>
-        <w:adjustRightInd w:val="0"/>
-        <w:spacing w:before="0" w:after="0" w:afterAutospacing="0"/>
-        <w:rPr>
-          <w:rFonts w:ascii="Consolas" w:eastAsiaTheme="minorHAnsi" w:hAnsi="Consolas" w:cs="Consolas"/>
-          <w:color w:val="000000"/>
-          <w:sz w:val="19"/>
-          <w:szCs w:val="19"/>
-          <w:lang w:eastAsia="en-US"/>
-        </w:rPr>
-      </w:pPr>
-      <w:r>
-        <w:rPr>
-          <w:rFonts w:ascii="Consolas" w:eastAsiaTheme="minorHAnsi" w:hAnsi="Consolas" w:cs="Consolas"/>
-          <w:color w:val="0000FF"/>
-          <w:sz w:val="19"/>
-          <w:szCs w:val="19"/>
-          <w:lang w:eastAsia="en-US"/>
-        </w:rPr>
-        <w:t xml:space="preserve">    &lt;</w:t>
-      </w:r>
-      <w:r>
-        <w:rPr>
-          <w:rFonts w:ascii="Consolas" w:eastAsiaTheme="minorHAnsi" w:hAnsi="Consolas" w:cs="Consolas"/>
-          <w:color w:val="A31515"/>
-          <w:sz w:val="19"/>
-          <w:szCs w:val="19"/>
-          <w:lang w:eastAsia="en-US"/>
-        </w:rPr>
-        <w:t>PackageReference</w:t>
-      </w:r>
-      <w:r>
-        <w:rPr>
-          <w:rFonts w:ascii="Consolas" w:eastAsiaTheme="minorHAnsi" w:hAnsi="Consolas" w:cs="Consolas"/>
-          <w:color w:val="0000FF"/>
-          <w:sz w:val="19"/>
-          <w:szCs w:val="19"/>
-          <w:lang w:eastAsia="en-US"/>
-        </w:rPr>
-        <w:t xml:space="preserve"> </w:t>
-      </w:r>
-      <w:r>
-        <w:rPr>
-          <w:rFonts w:ascii="Consolas" w:eastAsiaTheme="minorHAnsi" w:hAnsi="Consolas" w:cs="Consolas"/>
-          <w:color w:val="FF0000"/>
-          <w:sz w:val="19"/>
-          <w:szCs w:val="19"/>
-          <w:lang w:eastAsia="en-US"/>
-        </w:rPr>
-        <w:t>Include</w:t>
-      </w:r>
-      <w:r>
-        <w:rPr>
-          <w:rFonts w:ascii="Consolas" w:eastAsiaTheme="minorHAnsi" w:hAnsi="Consolas" w:cs="Consolas"/>
-          <w:color w:val="0000FF"/>
-          <w:sz w:val="19"/>
-          <w:szCs w:val="19"/>
-          <w:lang w:eastAsia="en-US"/>
-        </w:rPr>
-        <w:t>=</w:t>
-      </w:r>
-      <w:r>
-        <w:rPr>
-          <w:rFonts w:ascii="Consolas" w:eastAsiaTheme="minorHAnsi" w:hAnsi="Consolas" w:cs="Consolas"/>
-          <w:color w:val="000000"/>
-          <w:sz w:val="19"/>
-          <w:szCs w:val="19"/>
-          <w:lang w:eastAsia="en-US"/>
-        </w:rPr>
-        <w:t>"</w:t>
-      </w:r>
-      <w:r>
-        <w:rPr>
-          <w:rFonts w:ascii="Consolas" w:eastAsiaTheme="minorHAnsi" w:hAnsi="Consolas" w:cs="Consolas"/>
-          <w:color w:val="0000FF"/>
-          <w:sz w:val="19"/>
-          <w:szCs w:val="19"/>
-          <w:lang w:eastAsia="en-US"/>
-        </w:rPr>
-        <w:t>Microsoft.AspNetCore.Mvc</w:t>
-      </w:r>
-      <w:r>
-        <w:rPr>
-          <w:rFonts w:ascii="Consolas" w:eastAsiaTheme="minorHAnsi" w:hAnsi="Consolas" w:cs="Consolas"/>
-          <w:color w:val="000000"/>
-          <w:sz w:val="19"/>
-          <w:szCs w:val="19"/>
-          <w:lang w:eastAsia="en-US"/>
-        </w:rPr>
-        <w:t>"</w:t>
-      </w:r>
-      <w:r>
-        <w:rPr>
-          <w:rFonts w:ascii="Consolas" w:eastAsiaTheme="minorHAnsi" w:hAnsi="Consolas" w:cs="Consolas"/>
-          <w:color w:val="0000FF"/>
-          <w:sz w:val="19"/>
-          <w:szCs w:val="19"/>
-          <w:lang w:eastAsia="en-US"/>
-        </w:rPr>
-        <w:t xml:space="preserve"> </w:t>
-      </w:r>
-      <w:r>
-        <w:rPr>
-          <w:rFonts w:ascii="Consolas" w:eastAsiaTheme="minorHAnsi" w:hAnsi="Consolas" w:cs="Consolas"/>
-          <w:color w:val="FF0000"/>
-          <w:sz w:val="19"/>
-          <w:szCs w:val="19"/>
-          <w:lang w:eastAsia="en-US"/>
-        </w:rPr>
-        <w:t>Version</w:t>
-      </w:r>
-      <w:r>
-        <w:rPr>
-          <w:rFonts w:ascii="Consolas" w:eastAsiaTheme="minorHAnsi" w:hAnsi="Consolas" w:cs="Consolas"/>
-          <w:color w:val="0000FF"/>
-          <w:sz w:val="19"/>
-          <w:szCs w:val="19"/>
-          <w:lang w:eastAsia="en-US"/>
-        </w:rPr>
-        <w:t>=</w:t>
-      </w:r>
-      <w:r>
-        <w:rPr>
-          <w:rFonts w:ascii="Consolas" w:eastAsiaTheme="minorHAnsi" w:hAnsi="Consolas" w:cs="Consolas"/>
-          <w:color w:val="000000"/>
-          <w:sz w:val="19"/>
-          <w:szCs w:val="19"/>
-          <w:lang w:eastAsia="en-US"/>
-        </w:rPr>
-        <w:t>"</w:t>
-      </w:r>
-      <w:r>
-        <w:rPr>
-          <w:rFonts w:ascii="Consolas" w:eastAsiaTheme="minorHAnsi" w:hAnsi="Consolas" w:cs="Consolas"/>
-          <w:color w:val="0000FF"/>
-          <w:sz w:val="19"/>
-          <w:szCs w:val="19"/>
-          <w:lang w:eastAsia="en-US"/>
-        </w:rPr>
-        <w:t>2.2.0</w:t>
-      </w:r>
-      <w:r>
-        <w:rPr>
-          <w:rFonts w:ascii="Consolas" w:eastAsiaTheme="minorHAnsi" w:hAnsi="Consolas" w:cs="Consolas"/>
-          <w:color w:val="000000"/>
-          <w:sz w:val="19"/>
-          <w:szCs w:val="19"/>
-          <w:lang w:eastAsia="en-US"/>
-        </w:rPr>
-        <w:t>"</w:t>
-      </w:r>
-      <w:r>
-        <w:rPr>
-          <w:rFonts w:ascii="Consolas" w:eastAsiaTheme="minorHAnsi" w:hAnsi="Consolas" w:cs="Consolas"/>
-          <w:color w:val="0000FF"/>
-          <w:sz w:val="19"/>
-          <w:szCs w:val="19"/>
-          <w:lang w:eastAsia="en-US"/>
-        </w:rPr>
-        <w:t xml:space="preserve"> /&gt;</w:t>
-      </w:r>
-    </w:p>
-    <w:p>
-      <w:pPr>
-        <w:autoSpaceDE w:val="0"/>
-        <w:autoSpaceDN w:val="0"/>
-        <w:adjustRightInd w:val="0"/>
-        <w:spacing w:before="0" w:after="0" w:afterAutospacing="0"/>
-        <w:rPr>
-          <w:rFonts w:ascii="Consolas" w:eastAsiaTheme="minorHAnsi" w:hAnsi="Consolas" w:cs="Consolas"/>
-          <w:color w:val="000000"/>
-          <w:sz w:val="19"/>
-          <w:szCs w:val="19"/>
-          <w:lang w:eastAsia="en-US"/>
-        </w:rPr>
-      </w:pPr>
-      <w:r>
-        <w:rPr>
-          <w:rFonts w:ascii="Consolas" w:eastAsiaTheme="minorHAnsi" w:hAnsi="Consolas" w:cs="Consolas"/>
-          <w:color w:val="0000FF"/>
-          <w:sz w:val="19"/>
-          <w:szCs w:val="19"/>
-          <w:lang w:eastAsia="en-US"/>
-        </w:rPr>
-        <w:t xml:space="preserve">    &lt;</w:t>
-      </w:r>
-      <w:r>
-        <w:rPr>
-          <w:rFonts w:ascii="Consolas" w:eastAsiaTheme="minorHAnsi" w:hAnsi="Consolas" w:cs="Consolas"/>
-          <w:color w:val="A31515"/>
-          <w:sz w:val="19"/>
-          <w:szCs w:val="19"/>
-          <w:lang w:eastAsia="en-US"/>
-        </w:rPr>
-        <w:t>PackageReference</w:t>
-      </w:r>
-      <w:r>
-        <w:rPr>
-          <w:rFonts w:ascii="Consolas" w:eastAsiaTheme="minorHAnsi" w:hAnsi="Consolas" w:cs="Consolas"/>
-          <w:color w:val="0000FF"/>
-          <w:sz w:val="19"/>
-          <w:szCs w:val="19"/>
-          <w:lang w:eastAsia="en-US"/>
-        </w:rPr>
-        <w:t xml:space="preserve"> </w:t>
-      </w:r>
-      <w:r>
-        <w:rPr>
-          <w:rFonts w:ascii="Consolas" w:eastAsiaTheme="minorHAnsi" w:hAnsi="Consolas" w:cs="Consolas"/>
-          <w:color w:val="FF0000"/>
-          <w:sz w:val="19"/>
-          <w:szCs w:val="19"/>
-          <w:lang w:eastAsia="en-US"/>
-        </w:rPr>
-        <w:t>Include</w:t>
-      </w:r>
-      <w:r>
-        <w:rPr>
-          <w:rFonts w:ascii="Consolas" w:eastAsiaTheme="minorHAnsi" w:hAnsi="Consolas" w:cs="Consolas"/>
-          <w:color w:val="0000FF"/>
-          <w:sz w:val="19"/>
-          <w:szCs w:val="19"/>
-          <w:lang w:eastAsia="en-US"/>
-        </w:rPr>
-        <w:t>=</w:t>
-      </w:r>
-      <w:r>
-        <w:rPr>
-          <w:rFonts w:ascii="Consolas" w:eastAsiaTheme="minorHAnsi" w:hAnsi="Consolas" w:cs="Consolas"/>
-          <w:color w:val="000000"/>
-          <w:sz w:val="19"/>
-          <w:szCs w:val="19"/>
-          <w:lang w:eastAsia="en-US"/>
-        </w:rPr>
-        <w:t>"</w:t>
-      </w:r>
-      <w:r>
-        <w:rPr>
-          <w:rFonts w:ascii="Consolas" w:eastAsiaTheme="minorHAnsi" w:hAnsi="Consolas" w:cs="Consolas"/>
-          <w:color w:val="0000FF"/>
-          <w:sz w:val="19"/>
-          <w:szCs w:val="19"/>
-          <w:lang w:eastAsia="en-US"/>
-        </w:rPr>
-        <w:t>Microsoft.EntityFrameworkCore.Proxies</w:t>
-      </w:r>
-      <w:r>
-        <w:rPr>
-          <w:rFonts w:ascii="Consolas" w:eastAsiaTheme="minorHAnsi" w:hAnsi="Consolas" w:cs="Consolas"/>
-          <w:color w:val="000000"/>
-          <w:sz w:val="19"/>
-          <w:szCs w:val="19"/>
-          <w:lang w:eastAsia="en-US"/>
-        </w:rPr>
-        <w:t>"</w:t>
-      </w:r>
-      <w:r>
-        <w:rPr>
-          <w:rFonts w:ascii="Consolas" w:eastAsiaTheme="minorHAnsi" w:hAnsi="Consolas" w:cs="Consolas"/>
-          <w:color w:val="0000FF"/>
-          <w:sz w:val="19"/>
-          <w:szCs w:val="19"/>
-          <w:lang w:eastAsia="en-US"/>
-        </w:rPr>
-        <w:t xml:space="preserve"> </w:t>
-      </w:r>
-      <w:r>
-        <w:rPr>
-          <w:rFonts w:ascii="Consolas" w:eastAsiaTheme="minorHAnsi" w:hAnsi="Consolas" w:cs="Consolas"/>
-          <w:color w:val="FF0000"/>
-          <w:sz w:val="19"/>
-          <w:szCs w:val="19"/>
-          <w:lang w:eastAsia="en-US"/>
-        </w:rPr>
-        <w:t>Version</w:t>
-      </w:r>
-      <w:r>
-        <w:rPr>
-          <w:rFonts w:ascii="Consolas" w:eastAsiaTheme="minorHAnsi" w:hAnsi="Consolas" w:cs="Consolas"/>
-          <w:color w:val="0000FF"/>
-          <w:sz w:val="19"/>
-          <w:szCs w:val="19"/>
-          <w:lang w:eastAsia="en-US"/>
-        </w:rPr>
-        <w:t>=</w:t>
-      </w:r>
-      <w:r>
-        <w:rPr>
-          <w:rFonts w:ascii="Consolas" w:eastAsiaTheme="minorHAnsi" w:hAnsi="Consolas" w:cs="Consolas"/>
-          <w:color w:val="000000"/>
-          <w:sz w:val="19"/>
-          <w:szCs w:val="19"/>
-          <w:lang w:eastAsia="en-US"/>
-        </w:rPr>
-        <w:t>"</w:t>
-      </w:r>
-      <w:r>
-        <w:rPr>
-          <w:rFonts w:ascii="Consolas" w:eastAsiaTheme="minorHAnsi" w:hAnsi="Consolas" w:cs="Consolas"/>
-          <w:color w:val="0000FF"/>
-          <w:sz w:val="19"/>
-          <w:szCs w:val="19"/>
-          <w:lang w:eastAsia="en-US"/>
-        </w:rPr>
-        <w:t>3.1.10</w:t>
-      </w:r>
-      <w:r>
-        <w:rPr>
-          <w:rFonts w:ascii="Consolas" w:eastAsiaTheme="minorHAnsi" w:hAnsi="Consolas" w:cs="Consolas"/>
-          <w:color w:val="000000"/>
-          <w:sz w:val="19"/>
-          <w:szCs w:val="19"/>
-          <w:lang w:eastAsia="en-US"/>
-        </w:rPr>
-        <w:t>"</w:t>
-      </w:r>
-      <w:r>
-        <w:rPr>
-          <w:rFonts w:ascii="Consolas" w:eastAsiaTheme="minorHAnsi" w:hAnsi="Consolas" w:cs="Consolas"/>
-          <w:color w:val="0000FF"/>
-          <w:sz w:val="19"/>
-          <w:szCs w:val="19"/>
-          <w:lang w:eastAsia="en-US"/>
-        </w:rPr>
-        <w:t xml:space="preserve"> /&gt;</w:t>
-      </w:r>
-    </w:p>
-    <w:p>
-      <w:pPr>
-        <w:autoSpaceDE w:val="0"/>
-        <w:autoSpaceDN w:val="0"/>
-        <w:adjustRightInd w:val="0"/>
-        <w:spacing w:before="0" w:after="0" w:afterAutospacing="0"/>
-        <w:rPr>
-          <w:rFonts w:ascii="Consolas" w:eastAsiaTheme="minorHAnsi" w:hAnsi="Consolas" w:cs="Consolas"/>
-          <w:color w:val="000000"/>
-          <w:sz w:val="19"/>
-          <w:szCs w:val="19"/>
-          <w:lang w:eastAsia="en-US"/>
-        </w:rPr>
-      </w:pPr>
-      <w:r>
-        <w:rPr>
-          <w:rFonts w:ascii="Consolas" w:eastAsiaTheme="minorHAnsi" w:hAnsi="Consolas" w:cs="Consolas"/>
-          <w:color w:val="0000FF"/>
-          <w:sz w:val="19"/>
-          <w:szCs w:val="19"/>
-          <w:lang w:eastAsia="en-US"/>
-        </w:rPr>
-        <w:t xml:space="preserve">    &lt;</w:t>
-      </w:r>
-      <w:r>
-        <w:rPr>
-          <w:rFonts w:ascii="Consolas" w:eastAsiaTheme="minorHAnsi" w:hAnsi="Consolas" w:cs="Consolas"/>
-          <w:color w:val="A31515"/>
-          <w:sz w:val="19"/>
-          <w:szCs w:val="19"/>
-          <w:lang w:eastAsia="en-US"/>
-        </w:rPr>
-        <w:t>PackageReference</w:t>
-      </w:r>
-      <w:r>
-        <w:rPr>
-          <w:rFonts w:ascii="Consolas" w:eastAsiaTheme="minorHAnsi" w:hAnsi="Consolas" w:cs="Consolas"/>
-          <w:color w:val="0000FF"/>
-          <w:sz w:val="19"/>
-          <w:szCs w:val="19"/>
-          <w:lang w:eastAsia="en-US"/>
-        </w:rPr>
-        <w:t xml:space="preserve"> </w:t>
-      </w:r>
-      <w:r>
-        <w:rPr>
-          <w:rFonts w:ascii="Consolas" w:eastAsiaTheme="minorHAnsi" w:hAnsi="Consolas" w:cs="Consolas"/>
-          <w:color w:val="FF0000"/>
-          <w:sz w:val="19"/>
-          <w:szCs w:val="19"/>
-          <w:lang w:eastAsia="en-US"/>
-        </w:rPr>
-        <w:t>Include</w:t>
-      </w:r>
-      <w:r>
-        <w:rPr>
-          <w:rFonts w:ascii="Consolas" w:eastAsiaTheme="minorHAnsi" w:hAnsi="Consolas" w:cs="Consolas"/>
-          <w:color w:val="0000FF"/>
-          <w:sz w:val="19"/>
-          <w:szCs w:val="19"/>
-          <w:lang w:eastAsia="en-US"/>
-        </w:rPr>
-        <w:t>=</w:t>
-      </w:r>
-      <w:r>
-        <w:rPr>
-          <w:rFonts w:ascii="Consolas" w:eastAsiaTheme="minorHAnsi" w:hAnsi="Consolas" w:cs="Consolas"/>
-          <w:color w:val="000000"/>
-          <w:sz w:val="19"/>
-          <w:szCs w:val="19"/>
-          <w:lang w:eastAsia="en-US"/>
-        </w:rPr>
-        <w:t>"</w:t>
-      </w:r>
-      <w:r>
-        <w:rPr>
-          <w:rFonts w:ascii="Consolas" w:eastAsiaTheme="minorHAnsi" w:hAnsi="Consolas" w:cs="Consolas"/>
-          <w:color w:val="0000FF"/>
-          <w:sz w:val="19"/>
-          <w:szCs w:val="19"/>
-          <w:lang w:eastAsia="en-US"/>
-        </w:rPr>
-        <w:t>Microsoft.EntityFrameworkCore.SqlServer</w:t>
-      </w:r>
-      <w:r>
-        <w:rPr>
-          <w:rFonts w:ascii="Consolas" w:eastAsiaTheme="minorHAnsi" w:hAnsi="Consolas" w:cs="Consolas"/>
-          <w:color w:val="000000"/>
-          <w:sz w:val="19"/>
-          <w:szCs w:val="19"/>
-          <w:lang w:eastAsia="en-US"/>
-        </w:rPr>
-        <w:t>"</w:t>
-      </w:r>
-      <w:r>
-        <w:rPr>
-          <w:rFonts w:ascii="Consolas" w:eastAsiaTheme="minorHAnsi" w:hAnsi="Consolas" w:cs="Consolas"/>
-          <w:color w:val="0000FF"/>
-          <w:sz w:val="19"/>
-          <w:szCs w:val="19"/>
-          <w:lang w:eastAsia="en-US"/>
-        </w:rPr>
-        <w:t xml:space="preserve"> </w:t>
-      </w:r>
-      <w:r>
-        <w:rPr>
-          <w:rFonts w:ascii="Consolas" w:eastAsiaTheme="minorHAnsi" w:hAnsi="Consolas" w:cs="Consolas"/>
-          <w:color w:val="FF0000"/>
-          <w:sz w:val="19"/>
-          <w:szCs w:val="19"/>
-          <w:lang w:eastAsia="en-US"/>
-        </w:rPr>
-        <w:t>Version</w:t>
-      </w:r>
-      <w:r>
-        <w:rPr>
-          <w:rFonts w:ascii="Consolas" w:eastAsiaTheme="minorHAnsi" w:hAnsi="Consolas" w:cs="Consolas"/>
-          <w:color w:val="0000FF"/>
-          <w:sz w:val="19"/>
-          <w:szCs w:val="19"/>
-          <w:lang w:eastAsia="en-US"/>
-        </w:rPr>
-        <w:t>=</w:t>
-      </w:r>
-      <w:r>
-        <w:rPr>
-          <w:rFonts w:ascii="Consolas" w:eastAsiaTheme="minorHAnsi" w:hAnsi="Consolas" w:cs="Consolas"/>
-          <w:color w:val="000000"/>
-          <w:sz w:val="19"/>
-          <w:szCs w:val="19"/>
-          <w:lang w:eastAsia="en-US"/>
-        </w:rPr>
-        <w:t>"</w:t>
-      </w:r>
-      <w:r>
-        <w:rPr>
-          <w:rFonts w:ascii="Consolas" w:eastAsiaTheme="minorHAnsi" w:hAnsi="Consolas" w:cs="Consolas"/>
-          <w:color w:val="0000FF"/>
-          <w:sz w:val="19"/>
-          <w:szCs w:val="19"/>
-          <w:lang w:eastAsia="en-US"/>
-        </w:rPr>
-        <w:t>3.1.10</w:t>
-      </w:r>
-      <w:r>
-        <w:rPr>
-          <w:rFonts w:ascii="Consolas" w:eastAsiaTheme="minorHAnsi" w:hAnsi="Consolas" w:cs="Consolas"/>
-          <w:color w:val="000000"/>
-          <w:sz w:val="19"/>
-          <w:szCs w:val="19"/>
-          <w:lang w:eastAsia="en-US"/>
-        </w:rPr>
-        <w:t>"</w:t>
-      </w:r>
-      <w:r>
-        <w:rPr>
-          <w:rFonts w:ascii="Consolas" w:eastAsiaTheme="minorHAnsi" w:hAnsi="Consolas" w:cs="Consolas"/>
-          <w:color w:val="0000FF"/>
-          <w:sz w:val="19"/>
-          <w:szCs w:val="19"/>
-          <w:lang w:eastAsia="en-US"/>
-        </w:rPr>
-        <w:t xml:space="preserve"> /&gt;</w:t>
-      </w:r>
-    </w:p>
-    <w:p>
-      <w:pPr>
-        <w:autoSpaceDE w:val="0"/>
-        <w:autoSpaceDN w:val="0"/>
-        <w:adjustRightInd w:val="0"/>
-        <w:spacing w:before="0" w:after="0" w:afterAutospacing="0"/>
-        <w:rPr>
-          <w:rFonts w:ascii="Consolas" w:eastAsiaTheme="minorHAnsi" w:hAnsi="Consolas" w:cs="Consolas"/>
-          <w:color w:val="000000"/>
-          <w:sz w:val="19"/>
-          <w:szCs w:val="19"/>
-          <w:lang w:eastAsia="en-US"/>
-        </w:rPr>
-      </w:pPr>
-      <w:r>
-        <w:rPr>
-          <w:rFonts w:ascii="Consolas" w:eastAsiaTheme="minorHAnsi" w:hAnsi="Consolas" w:cs="Consolas"/>
-          <w:color w:val="0000FF"/>
-          <w:sz w:val="19"/>
-          <w:szCs w:val="19"/>
-          <w:lang w:eastAsia="en-US"/>
-        </w:rPr>
-        <w:t xml:space="preserve">    &lt;</w:t>
-      </w:r>
-      <w:r>
-        <w:rPr>
-          <w:rFonts w:ascii="Consolas" w:eastAsiaTheme="minorHAnsi" w:hAnsi="Consolas" w:cs="Consolas"/>
-          <w:color w:val="A31515"/>
-          <w:sz w:val="19"/>
-          <w:szCs w:val="19"/>
-          <w:lang w:eastAsia="en-US"/>
-        </w:rPr>
-        <w:t>PackageReference</w:t>
-      </w:r>
-      <w:r>
-        <w:rPr>
-          <w:rFonts w:ascii="Consolas" w:eastAsiaTheme="minorHAnsi" w:hAnsi="Consolas" w:cs="Consolas"/>
-          <w:color w:val="0000FF"/>
-          <w:sz w:val="19"/>
-          <w:szCs w:val="19"/>
-          <w:lang w:eastAsia="en-US"/>
-        </w:rPr>
-        <w:t xml:space="preserve"> </w:t>
-      </w:r>
-      <w:r>
-        <w:rPr>
-          <w:rFonts w:ascii="Consolas" w:eastAsiaTheme="minorHAnsi" w:hAnsi="Consolas" w:cs="Consolas"/>
-          <w:color w:val="FF0000"/>
-          <w:sz w:val="19"/>
-          <w:szCs w:val="19"/>
-          <w:lang w:eastAsia="en-US"/>
-        </w:rPr>
-        <w:t>Include</w:t>
-      </w:r>
-      <w:r>
-        <w:rPr>
-          <w:rFonts w:ascii="Consolas" w:eastAsiaTheme="minorHAnsi" w:hAnsi="Consolas" w:cs="Consolas"/>
-          <w:color w:val="0000FF"/>
-          <w:sz w:val="19"/>
-          <w:szCs w:val="19"/>
-          <w:lang w:eastAsia="en-US"/>
-        </w:rPr>
-        <w:t>=</w:t>
-      </w:r>
-      <w:r>
-        <w:rPr>
-          <w:rFonts w:ascii="Consolas" w:eastAsiaTheme="minorHAnsi" w:hAnsi="Consolas" w:cs="Consolas"/>
-          <w:color w:val="000000"/>
-          <w:sz w:val="19"/>
-          <w:szCs w:val="19"/>
-          <w:lang w:eastAsia="en-US"/>
-        </w:rPr>
-        <w:t>"</w:t>
-      </w:r>
-      <w:r>
-        <w:rPr>
-          <w:rFonts w:ascii="Consolas" w:eastAsiaTheme="minorHAnsi" w:hAnsi="Consolas" w:cs="Consolas"/>
-          <w:color w:val="0000FF"/>
-          <w:sz w:val="19"/>
-          <w:szCs w:val="19"/>
-          <w:lang w:eastAsia="en-US"/>
-        </w:rPr>
-        <w:t>Microsoft.Extensions.Configuration.Json</w:t>
-      </w:r>
-      <w:r>
-        <w:rPr>
-          <w:rFonts w:ascii="Consolas" w:eastAsiaTheme="minorHAnsi" w:hAnsi="Consolas" w:cs="Consolas"/>
-          <w:color w:val="000000"/>
-          <w:sz w:val="19"/>
-          <w:szCs w:val="19"/>
-          <w:lang w:eastAsia="en-US"/>
-        </w:rPr>
-        <w:t>"</w:t>
-      </w:r>
-      <w:r>
-        <w:rPr>
-          <w:rFonts w:ascii="Consolas" w:eastAsiaTheme="minorHAnsi" w:hAnsi="Consolas" w:cs="Consolas"/>
-          <w:color w:val="0000FF"/>
-          <w:sz w:val="19"/>
-          <w:szCs w:val="19"/>
-          <w:lang w:eastAsia="en-US"/>
-        </w:rPr>
-        <w:t xml:space="preserve"> </w:t>
-      </w:r>
-      <w:r>
-        <w:rPr>
-          <w:rFonts w:ascii="Consolas" w:eastAsiaTheme="minorHAnsi" w:hAnsi="Consolas" w:cs="Consolas"/>
-          <w:color w:val="FF0000"/>
-          <w:sz w:val="19"/>
-          <w:szCs w:val="19"/>
-          <w:lang w:eastAsia="en-US"/>
-        </w:rPr>
-        <w:t>Version</w:t>
-      </w:r>
-      <w:r>
-        <w:rPr>
-          <w:rFonts w:ascii="Consolas" w:eastAsiaTheme="minorHAnsi" w:hAnsi="Consolas" w:cs="Consolas"/>
-          <w:color w:val="0000FF"/>
-          <w:sz w:val="19"/>
-          <w:szCs w:val="19"/>
-          <w:lang w:eastAsia="en-US"/>
-        </w:rPr>
-        <w:t>=</w:t>
-      </w:r>
-      <w:r>
-        <w:rPr>
-          <w:rFonts w:ascii="Consolas" w:eastAsiaTheme="minorHAnsi" w:hAnsi="Consolas" w:cs="Consolas"/>
-          <w:color w:val="000000"/>
-          <w:sz w:val="19"/>
-          <w:szCs w:val="19"/>
-          <w:lang w:eastAsia="en-US"/>
-        </w:rPr>
-        <w:t>"</w:t>
-      </w:r>
-      <w:r>
-        <w:rPr>
-          <w:rFonts w:ascii="Consolas" w:eastAsiaTheme="minorHAnsi" w:hAnsi="Consolas" w:cs="Consolas"/>
-          <w:color w:val="0000FF"/>
-          <w:sz w:val="19"/>
-          <w:szCs w:val="19"/>
-          <w:lang w:eastAsia="en-US"/>
-        </w:rPr>
-        <w:t>3.1.10</w:t>
-      </w:r>
-      <w:r>
-        <w:rPr>
-          <w:rFonts w:ascii="Consolas" w:eastAsiaTheme="minorHAnsi" w:hAnsi="Consolas" w:cs="Consolas"/>
-          <w:color w:val="000000"/>
-          <w:sz w:val="19"/>
-          <w:szCs w:val="19"/>
-          <w:lang w:eastAsia="en-US"/>
-        </w:rPr>
-        <w:t>"</w:t>
-      </w:r>
-      <w:r>
-        <w:rPr>
-          <w:rFonts w:ascii="Consolas" w:eastAsiaTheme="minorHAnsi" w:hAnsi="Consolas" w:cs="Consolas"/>
-          <w:color w:val="0000FF"/>
-          <w:sz w:val="19"/>
-          <w:szCs w:val="19"/>
-          <w:lang w:eastAsia="en-US"/>
-        </w:rPr>
-        <w:t xml:space="preserve"> /&gt;</w:t>
-      </w:r>
-    </w:p>
-    <w:p>
-      <w:pPr>
-        <w:autoSpaceDE w:val="0"/>
-        <w:autoSpaceDN w:val="0"/>
-        <w:adjustRightInd w:val="0"/>
-        <w:spacing w:before="0" w:after="0" w:afterAutospacing="0"/>
-        <w:rPr>
-          <w:rFonts w:ascii="Consolas" w:eastAsiaTheme="minorHAnsi" w:hAnsi="Consolas" w:cs="Consolas"/>
-          <w:color w:val="000000"/>
-          <w:sz w:val="19"/>
-          <w:szCs w:val="19"/>
-          <w:lang w:eastAsia="en-US"/>
-        </w:rPr>
-      </w:pPr>
-      <w:r>
-        <w:rPr>
-          <w:rFonts w:ascii="Consolas" w:eastAsiaTheme="minorHAnsi" w:hAnsi="Consolas" w:cs="Consolas"/>
-          <w:color w:val="0000FF"/>
-          <w:sz w:val="19"/>
-          <w:szCs w:val="19"/>
-          <w:lang w:eastAsia="en-US"/>
-        </w:rPr>
-        <w:t>&lt;/</w:t>
-      </w:r>
-      <w:r>
-        <w:rPr>
-          <w:rFonts w:ascii="Consolas" w:eastAsiaTheme="minorHAnsi" w:hAnsi="Consolas" w:cs="Consolas"/>
-          <w:color w:val="A31515"/>
-          <w:sz w:val="19"/>
-          <w:szCs w:val="19"/>
-          <w:lang w:eastAsia="en-US"/>
-        </w:rPr>
-        <w:t>ItemGroup</w:t>
-      </w:r>
-      <w:r>
-        <w:rPr>
-          <w:rFonts w:ascii="Consolas" w:eastAsiaTheme="minorHAnsi" w:hAnsi="Consolas" w:cs="Consolas"/>
-          <w:color w:val="0000FF"/>
-          <w:sz w:val="19"/>
-          <w:szCs w:val="19"/>
-          <w:lang w:eastAsia="en-US"/>
-        </w:rPr>
-        <w:t>&gt;</w:t>
-      </w:r>
-    </w:p>
-    <w:p>
-      <w:pPr>
-        <w:pStyle w:val="Odstavecseseznamem"/>
-      </w:pPr>
-    </w:p>
-    <w:p>
-      <w:pPr>
-        <w:pStyle w:val="Odstavecseseznamem"/>
-        <w:numPr>
-          <w:ilvl w:val="0"/>
-          <w:numId w:val="3"/>
-        </w:numPr>
-      </w:pPr>
-      <w:r>
-        <w:rPr>
-          <w:b/>
-          <w:bCs/>
-        </w:rPr>
-        <w:t>U jednoho balíčku se přidávají různé verze</w:t>
-      </w:r>
-      <w:r>
-        <w:t xml:space="preserve"> - když už existuje verze 3.1.7, tak proč dávat do jednoho projektu nižší verzi 2.2.0?  „Microsoft.AspNetCore.Identity.EntityFrameworkCore, do projektu Eshop.Data ve verzi </w:t>
-      </w:r>
-      <w:r>
-        <w:rPr>
-          <w:highlight w:val="yellow"/>
-        </w:rPr>
-        <w:t>2.2.0</w:t>
-      </w:r>
-      <w:r>
-        <w:t xml:space="preserve"> a do projektu Eshop ve verzi </w:t>
-      </w:r>
-      <w:r>
-        <w:rPr>
-          <w:highlight w:val="yellow"/>
-        </w:rPr>
-        <w:t>3.1.7</w:t>
-      </w:r>
-      <w:r>
-        <w:t xml:space="preserve">“ </w:t>
-      </w:r>
-    </w:p>
-    <w:p>
-      <w:pPr>
-        <w:pStyle w:val="Odstavecseseznamem"/>
-      </w:pPr>
-    </w:p>
-    <w:p>
-      <w:pPr>
-        <w:pStyle w:val="Odstavecseseznamem"/>
-        <w:numPr>
-          <w:ilvl w:val="0"/>
-          <w:numId w:val="3"/>
-        </w:numPr>
-        <w:rPr>
-          <w:b/>
-          <w:bCs/>
-        </w:rPr>
-      </w:pPr>
-      <w:r>
-        <w:rPr>
-          <w:b/>
-          <w:bCs/>
-        </w:rPr>
-        <w:t xml:space="preserve">HomeController </w:t>
-      </w:r>
-    </w:p>
-    <w:p>
-      <w:pPr>
-        <w:pStyle w:val="Odstavecseseznamem"/>
-      </w:pPr>
-      <w:r>
-        <w:t xml:space="preserve">„Do kontroleru </w:t>
-      </w:r>
-      <w:r>
-        <w:rPr>
-          <w:rStyle w:val="KdHTML"/>
-        </w:rPr>
-        <w:t>HomeController</w:t>
-      </w:r>
-      <w:r>
-        <w:t xml:space="preserve"> vložíme následující kód: ... “</w:t>
-      </w:r>
-    </w:p>
-    <w:p>
-      <w:pPr>
-        <w:pStyle w:val="Odstavecseseznamem"/>
-      </w:pPr>
-      <w:r>
-        <w:t xml:space="preserve">Vygenerovaný HomeController už zmiňovaný kód obsahuje... </w:t>
-      </w:r>
-    </w:p>
-    <w:p>
-      <w:pPr>
-        <w:pStyle w:val="Odstavecseseznamem"/>
-      </w:pPr>
-    </w:p>
-    <w:p>
-      <w:pPr>
-        <w:pStyle w:val="Odstavecseseznamem"/>
-      </w:pPr>
-    </w:p>
-    <w:p>
-      <w:pPr>
-        <w:pStyle w:val="Odstavecseseznamem"/>
-        <w:numPr>
-          <w:ilvl w:val="0"/>
-          <w:numId w:val="12"/>
-        </w:numPr>
-        <w:rPr>
-          <w:b/>
-          <w:bCs/>
-        </w:rPr>
-      </w:pPr>
-      <w:r>
-        <w:rPr>
-          <w:b/>
-          <w:bCs/>
-        </w:rPr>
-        <w:t>U obrázku pro kontrolu změn vyplavou 3 problémy:</w:t>
-      </w:r>
-    </w:p>
-    <w:p>
-      <w:pPr>
-        <w:pStyle w:val="Odstavecseseznamem"/>
-      </w:pPr>
-    </w:p>
-    <w:p>
-      <w:pPr>
-        <w:pStyle w:val="Odstavecseseznamem"/>
-      </w:pPr>
-      <w:r>
-        <w:t xml:space="preserve">Složka Data je v této fázi pod Eshopem,  ne v Eshop.Data. Že se má složka přetáhnout je až dál v textu. </w:t>
-      </w:r>
-    </w:p>
-    <w:p>
-      <w:pPr>
-        <w:pStyle w:val="Odstavecseseznamem"/>
-      </w:pPr>
-    </w:p>
-    <w:p>
-      <w:pPr>
-        <w:pStyle w:val="Odstavecseseznamem"/>
-      </w:pPr>
-      <w:r>
-        <w:t>V Eshop.Data chybí v této fázi Models a ApplicationUser.cs – informace o přidání této složky a třídy je až dál v textu.</w:t>
-      </w:r>
-    </w:p>
-    <w:p>
-      <w:pPr>
-        <w:pStyle w:val="Odstavecseseznamem"/>
-      </w:pPr>
-    </w:p>
-    <w:p>
-      <w:pPr>
-        <w:pStyle w:val="Odstavecseseznamem"/>
-      </w:pPr>
-      <w:r>
-        <w:t>Automaticky vygenerované třídy: Class1.cs z Eshop.Business a Eshop.Data se asi mají smazat? Na obrázku nejsou.</w:t>
-      </w:r>
-    </w:p>
-    <w:p>
-      <w:pPr>
-        <w:pStyle w:val="Odstavecseseznamem"/>
-      </w:pPr>
-    </w:p>
-    <w:p>
-      <w:pPr>
-        <w:pStyle w:val="Odstavecseseznamem"/>
-        <w:numPr>
-          <w:ilvl w:val="0"/>
-          <w:numId w:val="12"/>
-        </w:numPr>
-        <w:rPr>
           <w:noProof/>
         </w:rPr>
-      </w:pPr>
-      <w:r>
-        <w:t>Při pokusu o zobrazení testovacího textu se zobrazí error, protože _Layout odkazuje na _LoginPartial, který jsme smazali...</w:t>
-      </w:r>
-      <w:r>
-        <w:rPr>
-          <w:noProof/>
-        </w:rPr>
-        <w:t xml:space="preserve"> </w:t>
-      </w:r>
-    </w:p>
-    <w:p>
-      <w:pPr>
-        <w:rPr>
-          <w:rFonts w:ascii="Consolas" w:eastAsiaTheme="minorHAnsi" w:hAnsi="Consolas" w:cs="Consolas"/>
-          <w:color w:val="000000"/>
-          <w:sz w:val="19"/>
-          <w:szCs w:val="19"/>
-          <w:lang w:eastAsia="en-US"/>
-        </w:rPr>
-      </w:pPr>
-      <w:r>
-        <w:rPr>
-          <w:noProof/>
-        </w:rPr>
-        <w:lastRenderedPageBreak/>
         <w:drawing>
           <wp:anchor distT="0" distB="0" distL="114300" distR="114300" simplePos="0" relativeHeight="251659264" behindDoc="1" locked="0" layoutInCell="1" allowOverlap="1">
             <wp:simplePos x="0" y="0"/>
@@ -1646,40 +948,59 @@
     </w:p>
     <w:p>
       <w:pPr>
-        <w:rPr>
-          <w:i/>
-          <w:iCs/>
-        </w:rPr>
-      </w:pPr>
-      <w:r>
-        <w:rPr>
-          <w:i/>
-          <w:iCs/>
-        </w:rPr>
-        <w:t>Jak je možné, že se tobě nespouští _Layout, když ho ve složce Shared máš? A nijak jsme ho nedeaktivovali...?</w:t>
-      </w:r>
-    </w:p>
-    <w:p>
-      <w:pPr>
-        <w:pStyle w:val="Odstavecseseznamem"/>
-      </w:pPr>
-    </w:p>
-    <w:p>
-      <w:pPr>
         <w:pStyle w:val="Odstavecseseznamem"/>
         <w:numPr>
           <w:ilvl w:val="0"/>
-          <w:numId w:val="3"/>
+          <w:numId w:val="18"/>
+        </w:numPr>
+        <w:ind w:left="426"/>
+        <w:rPr>
+          <w:i/>
+          <w:iCs/>
+          <w:color w:val="FF0000"/>
+        </w:rPr>
+      </w:pPr>
+      <w:r>
+        <w:rPr>
+          <w:i/>
+          <w:iCs/>
+          <w:color w:val="FF0000"/>
+        </w:rPr>
+        <w:t>mělo by se řešit</w:t>
+      </w:r>
+    </w:p>
+    <w:p>
+      <w:pPr>
+        <w:pStyle w:val="Odstavecseseznamem"/>
+        <w:pBdr>
+          <w:bottom w:val="single" w:sz="4" w:space="1" w:color="auto"/>
+        </w:pBdr>
+        <w:ind w:left="0"/>
+      </w:pPr>
+    </w:p>
+    <w:p>
+      <w:pPr>
+        <w:pStyle w:val="Odstavecseseznamem"/>
+      </w:pPr>
+    </w:p>
+    <w:p>
+      <w:pPr>
+        <w:pStyle w:val="Odstavecseseznamem"/>
+        <w:numPr>
+          <w:ilvl w:val="0"/>
+          <w:numId w:val="21"/>
         </w:numPr>
         <w:rPr>
           <w:b/>
           <w:bCs/>
+          <w:color w:val="808080" w:themeColor="background1" w:themeShade="80"/>
         </w:rPr>
       </w:pPr>
       <w:r>
         <w:rPr>
           <w:b/>
           <w:bCs/>
+          <w:color w:val="808080" w:themeColor="background1" w:themeShade="80"/>
         </w:rPr>
         <w:t>Migrace Identity</w:t>
       </w:r>
@@ -1687,8 +1008,14 @@
     <w:p>
       <w:pPr>
         <w:pStyle w:val="Odstavecseseznamem"/>
-      </w:pPr>
-      <w:r>
+        <w:rPr>
+          <w:color w:val="808080" w:themeColor="background1" w:themeShade="80"/>
+        </w:rPr>
+      </w:pPr>
+      <w:r>
+        <w:rPr>
+          <w:color w:val="808080" w:themeColor="background1" w:themeShade="80"/>
+        </w:rPr>
         <w:t>Skončila errorem...</w:t>
       </w:r>
     </w:p>
@@ -1700,7 +1027,7 @@
         <w:spacing w:before="0" w:after="0" w:afterAutospacing="0"/>
         <w:rPr>
           <w:rFonts w:ascii="Consolas" w:eastAsiaTheme="minorHAnsi" w:hAnsi="Consolas" w:cs="Consolas"/>
-          <w:color w:val="000000"/>
+          <w:color w:val="808080" w:themeColor="background1" w:themeShade="80"/>
           <w:sz w:val="19"/>
           <w:szCs w:val="19"/>
           <w:lang w:eastAsia="en-US"/>
@@ -1709,7 +1036,7 @@
       <w:r>
         <w:rPr>
           <w:rFonts w:ascii="Consolas" w:eastAsiaTheme="minorHAnsi" w:hAnsi="Consolas" w:cs="Consolas"/>
-          <w:color w:val="000000"/>
+          <w:color w:val="808080" w:themeColor="background1" w:themeShade="80"/>
           <w:sz w:val="19"/>
           <w:szCs w:val="19"/>
           <w:lang w:eastAsia="en-US"/>
@@ -1725,7 +1052,7 @@
         <w:spacing w:before="0" w:after="0" w:afterAutospacing="0"/>
         <w:rPr>
           <w:rFonts w:ascii="Consolas" w:eastAsiaTheme="minorHAnsi" w:hAnsi="Consolas" w:cs="Consolas"/>
-          <w:color w:val="000000"/>
+          <w:color w:val="808080" w:themeColor="background1" w:themeShade="80"/>
           <w:sz w:val="19"/>
           <w:szCs w:val="19"/>
           <w:lang w:eastAsia="en-US"/>
@@ -1734,7 +1061,7 @@
       <w:r>
         <w:rPr>
           <w:rFonts w:ascii="Consolas" w:eastAsiaTheme="minorHAnsi" w:hAnsi="Consolas" w:cs="Consolas"/>
-          <w:color w:val="000000"/>
+          <w:color w:val="808080" w:themeColor="background1" w:themeShade="80"/>
           <w:sz w:val="19"/>
           <w:szCs w:val="19"/>
           <w:lang w:eastAsia="en-US"/>
@@ -1750,7 +1077,7 @@
         <w:spacing w:before="0" w:after="0" w:afterAutospacing="0"/>
         <w:rPr>
           <w:rFonts w:ascii="Consolas" w:eastAsiaTheme="minorHAnsi" w:hAnsi="Consolas" w:cs="Consolas"/>
-          <w:color w:val="000000"/>
+          <w:color w:val="808080" w:themeColor="background1" w:themeShade="80"/>
           <w:sz w:val="19"/>
           <w:szCs w:val="19"/>
           <w:lang w:eastAsia="en-US"/>
@@ -1759,7 +1086,7 @@
       <w:r>
         <w:rPr>
           <w:rFonts w:ascii="Consolas" w:eastAsiaTheme="minorHAnsi" w:hAnsi="Consolas" w:cs="Consolas"/>
-          <w:color w:val="000000"/>
+          <w:color w:val="808080" w:themeColor="background1" w:themeShade="80"/>
           <w:sz w:val="19"/>
           <w:szCs w:val="19"/>
           <w:lang w:eastAsia="en-US"/>
@@ -1775,7 +1102,7 @@
         <w:spacing w:before="0" w:after="0" w:afterAutospacing="0"/>
         <w:rPr>
           <w:rFonts w:ascii="Consolas" w:eastAsiaTheme="minorHAnsi" w:hAnsi="Consolas" w:cs="Consolas"/>
-          <w:color w:val="000000"/>
+          <w:color w:val="808080" w:themeColor="background1" w:themeShade="80"/>
           <w:sz w:val="19"/>
           <w:szCs w:val="19"/>
           <w:lang w:eastAsia="en-US"/>
@@ -1784,23 +1111,23 @@
       <w:r>
         <w:rPr>
           <w:rFonts w:ascii="Consolas" w:eastAsiaTheme="minorHAnsi" w:hAnsi="Consolas" w:cs="Consolas"/>
-          <w:color w:val="000000"/>
+          <w:color w:val="808080" w:themeColor="background1" w:themeShade="80"/>
           <w:sz w:val="19"/>
           <w:szCs w:val="19"/>
           <w:lang w:eastAsia="en-US"/>
         </w:rPr>
-        <w:t xml:space="preserve">An error occurred while accessing the Microsoft.Extensions.Hosting services. Continuing without the application service provider. Error: Some services are not able to be constructed (Error while validating the service descriptor 'ServiceType: Microsoft.AspNetCore.Identity.ISecurityStampValidator Lifetime: Scoped ImplementationType: Microsoft.AspNetCore.Identity.SecurityStampValidator`1[Eshop.Data.Models.ApplicationUser]': Unable to resolve service for type 'Microsoft.AspNetCore.Identity.IUserStore`1[Eshop.Data.Models.ApplicationUser]' while attempting to activate 'Microsoft.AspNetCore.Identity.UserManager`1[Eshop.Data.Models.ApplicationUser]'.) (Error while validating the service descriptor 'ServiceType: Microsoft.AspNetCore.Identity.ITwoFactorSecurityStampValidator Lifetime: Scoped ImplementationType: Microsoft.AspNetCore.Identity.TwoFactorSecurityStampValidator`1[Eshop.Data.Models.ApplicationUser]': Unable to resolve service for type 'Microsoft.AspNetCore.Identity.IUserStore`1[Eshop.Data.Models.ApplicationUser]' while </w:t>
+        <w:t xml:space="preserve">An error occurred while accessing the Microsoft.Extensions.Hosting services. Continuing without the application service provider. Error: Some services are not able to be </w:t>
       </w:r>
       <w:r>
         <w:rPr>
           <w:rFonts w:ascii="Consolas" w:eastAsiaTheme="minorHAnsi" w:hAnsi="Consolas" w:cs="Consolas"/>
-          <w:color w:val="000000"/>
+          <w:color w:val="808080" w:themeColor="background1" w:themeShade="80"/>
           <w:sz w:val="19"/>
           <w:szCs w:val="19"/>
           <w:lang w:eastAsia="en-US"/>
         </w:rPr>
         <w:lastRenderedPageBreak/>
-        <w:t>attempting to activate 'Microsoft.AspNetCore.Identity.UserManager`1[Eshop.Data.Models.ApplicationUser]'.) (Error while validating the service descriptor 'ServiceType: Microsoft.AspNetCore.Identity.IUserClaimsPrincipalFactory`1[Eshop.Data.Models.ApplicationUser] Lifetime: Scoped ImplementationType: Microsoft.AspNetCore.Identity.UserClaimsPrincipalFactory`2[Eshop.Data.Models.ApplicationUser,Microsoft.AspNetCore.Identity.IdentityRole]': Unable to resolve service for type 'Microsoft.AspNetCore.Identity.IUserStore`1[Eshop.Data.Models.ApplicationUser]' while attempting to activate 'Microsoft.AspNetCore.Identity.UserManager`1[Eshop.Data.Models.ApplicationUser]'.) (Error while validating the service descriptor 'ServiceType: Microsoft.AspNetCore.Identity.UserManager`1[Eshop.Data.Models.ApplicationUser] Lifetime: Scoped ImplementationType: Microsoft.AspNetCore.Identity.UserManager`1[Eshop.Data.Models.ApplicationUser]': Unable to resolve service for type 'Microsoft.AspNetCore.Identity.IUserStore`1[Eshop.Data.Models.ApplicationUser]' while attempting to activate 'Microsoft.AspNetCore.Identity.UserManager`1[Eshop.Data.Models.ApplicationUser]'.) (Error while validating the service descriptor 'ServiceType: Microsoft.AspNetCore.Identity.SignInManager`1[Eshop.Data.Models.ApplicationUser] Lifetime: Scoped ImplementationType: Microsoft.AspNetCore.Identity.SignInManager`1[Eshop.Data.Models.ApplicationUser]': Unable to resolve service for type 'Microsoft.AspNetCore.Identity.IUserStore`1[Eshop.Data.Models.ApplicationUser]' while attempting to activate 'Microsoft.AspNetCore.Identity.UserManager`1[Eshop.Data.Models.ApplicationUser]'.) (Error while validating the service descriptor 'ServiceType: Microsoft.AspNetCore.Identity.RoleManager`1[Microsoft.AspNetCore.Identity.IdentityRole] Lifetime: Scoped ImplementationType: Microsoft.AspNetCore.Identity.RoleManager`1[Microsoft.AspNetCore.Identity.IdentityRole]': Unable to resolve service for type 'Microsoft.AspNetCore.Identity.IRoleStore`1[Microsoft.AspNetCore.Identity.IdentityRole]' while attempting to activate 'Microsoft.AspNetCore.Identity.RoleManager`1[Microsoft.AspNetCore.Identity.IdentityRole]'.)</w:t>
+        <w:t>constructed (Error while validating the service descriptor 'ServiceType: Microsoft.AspNetCore.Identity.ISecurityStampValidator Lifetime: Scoped ImplementationType: Microsoft.AspNetCore.Identity.SecurityStampValidator`1[Eshop.Data.Models.ApplicationUser]': Unable to resolve service for type 'Microsoft.AspNetCore.Identity.IUserStore`1[Eshop.Data.Models.ApplicationUser]' while attempting to activate 'Microsoft.AspNetCore.Identity.UserManager`1[Eshop.Data.Models.ApplicationUser]'.) (Error while validating the service descriptor 'ServiceType: Microsoft.AspNetCore.Identity.ITwoFactorSecurityStampValidator Lifetime: Scoped ImplementationType: Microsoft.AspNetCore.Identity.TwoFactorSecurityStampValidator`1[Eshop.Data.Models.ApplicationUser]': Unable to resolve service for type 'Microsoft.AspNetCore.Identity.IUserStore`1[Eshop.Data.Models.ApplicationUser]' while attempting to activate 'Microsoft.AspNetCore.Identity.UserManager`1[Eshop.Data.Models.ApplicationUser]'.) (Error while validating the service descriptor 'ServiceType: Microsoft.AspNetCore.Identity.IUserClaimsPrincipalFactory`1[Eshop.Data.Models.ApplicationUser] Lifetime: Scoped ImplementationType: Microsoft.AspNetCore.Identity.UserClaimsPrincipalFactory`2[Eshop.Data.Models.ApplicationUser,Microsoft.AspNetCore.Identity.IdentityRole]': Unable to resolve service for type 'Microsoft.AspNetCore.Identity.IUserStore`1[Eshop.Data.Models.ApplicationUser]' while attempting to activate 'Microsoft.AspNetCore.Identity.UserManager`1[Eshop.Data.Models.ApplicationUser]'.) (Error while validating the service descriptor 'ServiceType: Microsoft.AspNetCore.Identity.UserManager`1[Eshop.Data.Models.ApplicationUser] Lifetime: Scoped ImplementationType: Microsoft.AspNetCore.Identity.UserManager`1[Eshop.Data.Models.ApplicationUser]': Unable to resolve service for type 'Microsoft.AspNetCore.Identity.IUserStore`1[Eshop.Data.Models.ApplicationUser]' while attempting to activate 'Microsoft.AspNetCore.Identity.UserManager`1[Eshop.Data.Models.ApplicationUser]'.) (Error while validating the service descriptor 'ServiceType: Microsoft.AspNetCore.Identity.SignInManager`1[Eshop.Data.Models.ApplicationUser] Lifetime: Scoped ImplementationType: Microsoft.AspNetCore.Identity.SignInManager`1[Eshop.Data.Models.ApplicationUser]': Unable to resolve service for type 'Microsoft.AspNetCore.Identity.IUserStore`1[Eshop.Data.Models.ApplicationUser]' while attempting to activate 'Microsoft.AspNetCore.Identity.UserManager`1[Eshop.Data.Models.ApplicationUser]'.) (Error while validating the service descriptor 'ServiceType: Microsoft.AspNetCore.Identity.RoleManager`1[Microsoft.AspNetCore.Identity.IdentityRole] Lifetime: Scoped ImplementationType: Microsoft.AspNetCore.Identity.RoleManager`1[Microsoft.AspNetCore.Identity.IdentityRole]': Unable to resolve service for type 'Microsoft.AspNetCore.Identity.IRoleStore`1[Microsoft.AspNetCore.Identity.IdentityRole]' while attempting to activate 'Microsoft.AspNetCore.Identity.RoleManager`1[Microsoft.AspNetCore.Identity.IdentityRole]'.)</w:t>
       </w:r>
     </w:p>
     <w:p>
@@ -1811,7 +1138,7 @@
         <w:spacing w:before="0" w:after="0" w:afterAutospacing="0"/>
         <w:rPr>
           <w:rFonts w:ascii="Consolas" w:eastAsiaTheme="minorHAnsi" w:hAnsi="Consolas" w:cs="Consolas"/>
-          <w:color w:val="000000"/>
+          <w:color w:val="808080" w:themeColor="background1" w:themeShade="80"/>
           <w:sz w:val="19"/>
           <w:szCs w:val="19"/>
           <w:lang w:eastAsia="en-US"/>
@@ -1820,7 +1147,7 @@
       <w:r>
         <w:rPr>
           <w:rFonts w:ascii="Consolas" w:eastAsiaTheme="minorHAnsi" w:hAnsi="Consolas" w:cs="Consolas"/>
-          <w:color w:val="000000"/>
+          <w:color w:val="808080" w:themeColor="background1" w:themeShade="80"/>
           <w:sz w:val="19"/>
           <w:szCs w:val="19"/>
           <w:lang w:eastAsia="en-US"/>
@@ -1829,10 +1156,15 @@
       </w:r>
     </w:p>
     <w:p>
+      <w:pPr>
+        <w:rPr>
+          <w:color w:val="808080" w:themeColor="background1" w:themeShade="80"/>
+        </w:rPr>
+      </w:pPr>
       <w:r>
         <w:rPr>
           <w:rFonts w:ascii="Consolas" w:eastAsiaTheme="minorHAnsi" w:hAnsi="Consolas" w:cs="Consolas"/>
-          <w:color w:val="000000"/>
+          <w:color w:val="808080" w:themeColor="background1" w:themeShade="80"/>
           <w:sz w:val="19"/>
           <w:szCs w:val="19"/>
           <w:lang w:eastAsia="en-US"/>
@@ -1843,12 +1175,268 @@
     <w:p>
       <w:pPr>
         <w:pStyle w:val="Odstavecseseznamem"/>
+        <w:numPr>
+          <w:ilvl w:val="0"/>
+          <w:numId w:val="18"/>
+        </w:numPr>
         <w:spacing w:before="0" w:after="240" w:afterAutospacing="0"/>
-        <w:contextualSpacing w:val="0"/>
-      </w:pPr>
-      <w:r>
-        <w:t xml:space="preserve">S tímhle zkušenosti nemám, takže nevím jak dál... </w:t>
-      </w:r>
+        <w:ind w:left="284"/>
+        <w:rPr>
+          <w:i/>
+          <w:iCs/>
+        </w:rPr>
+      </w:pPr>
+      <w:r>
+        <w:rPr>
+          <w:b/>
+          <w:bCs/>
+          <w:i/>
+          <w:iCs/>
+        </w:rPr>
+        <w:t>vyřešeno</w:t>
+      </w:r>
+      <w:r>
+        <w:rPr>
+          <w:i/>
+          <w:iCs/>
+        </w:rPr>
+        <w:t xml:space="preserve"> – způsobeno jinou verzí balíčků; při použití projektu z 1. lekce - migrace OK</w:t>
+      </w:r>
+    </w:p>
+    <w:p>
+      <w:pPr>
+        <w:pStyle w:val="Odstavecseseznamem"/>
+        <w:pBdr>
+          <w:bottom w:val="single" w:sz="4" w:space="1" w:color="auto"/>
+        </w:pBdr>
+        <w:spacing w:before="0" w:after="240" w:afterAutospacing="0"/>
+        <w:ind w:left="0"/>
+      </w:pPr>
+      <w:r>
+        <w:t xml:space="preserve"> </w:t>
+      </w:r>
+    </w:p>
+    <w:p>
+      <w:pPr>
+        <w:pStyle w:val="Odstavecseseznamem"/>
+        <w:spacing w:before="0" w:after="240" w:afterAutospacing="0"/>
+        <w:ind w:left="0"/>
+      </w:pPr>
+    </w:p>
+    <w:p>
+      <w:pPr>
+        <w:pStyle w:val="Odstavecseseznamem"/>
+        <w:numPr>
+          <w:ilvl w:val="0"/>
+          <w:numId w:val="21"/>
+        </w:numPr>
+        <w:tabs>
+          <w:tab w:val="clear" w:pos="720"/>
+        </w:tabs>
+        <w:spacing w:before="0" w:after="240" w:afterAutospacing="0"/>
+        <w:ind w:left="426"/>
+        <w:rPr>
+          <w:b/>
+          <w:bCs/>
+        </w:rPr>
+      </w:pPr>
+      <w:r>
+        <w:rPr>
+          <w:b/>
+          <w:bCs/>
+        </w:rPr>
+        <w:t>Dokončení konfigurace</w:t>
+      </w:r>
+    </w:p>
+    <w:p>
+      <w:pPr>
+        <w:pStyle w:val="Odstavecseseznamem"/>
+        <w:spacing w:before="0" w:after="240" w:afterAutospacing="0"/>
+        <w:ind w:left="426"/>
+      </w:pPr>
+      <w:r>
+        <w:t>Upozornění na potřebu přidat using na datovou vrstvu ve Startup.cs mělo být o několik odstavců výš u </w:t>
+      </w:r>
+      <w:r>
+        <w:rPr>
+          <w:b/>
+          <w:bCs/>
+        </w:rPr>
+        <w:t>Nastavení Identity</w:t>
+      </w:r>
+      <w:r>
+        <w:t xml:space="preserve"> – tady už nemá moc význam.</w:t>
+      </w:r>
+    </w:p>
+    <w:p>
+      <w:r>
+        <w:br w:type="page"/>
+      </w:r>
+    </w:p>
+    <w:p>
+      <w:pPr>
+        <w:pStyle w:val="Nadpis1"/>
+      </w:pPr>
+      <w:r>
+        <w:lastRenderedPageBreak/>
+        <w:t>III. lekce</w:t>
+      </w:r>
+    </w:p>
+    <w:p>
+      <w:pPr>
+        <w:pStyle w:val="Odstavecseseznamem"/>
+        <w:spacing w:before="0" w:after="240" w:afterAutospacing="0"/>
+        <w:ind w:left="0"/>
+        <w:rPr>
+          <w:i/>
+          <w:iCs/>
+          <w:color w:val="808080" w:themeColor="background1" w:themeShade="80"/>
+        </w:rPr>
+      </w:pPr>
+      <w:r>
+        <w:rPr>
+          <w:i/>
+          <w:iCs/>
+          <w:color w:val="808080" w:themeColor="background1" w:themeShade="80"/>
+        </w:rPr>
+        <w:t xml:space="preserve">V pohodě. </w:t>
+      </w:r>
+    </w:p>
+    <w:p>
+      <w:pPr>
+        <w:pStyle w:val="Odstavecseseznamem"/>
+        <w:spacing w:before="0" w:after="240" w:afterAutospacing="0"/>
+        <w:ind w:left="0"/>
+      </w:pPr>
+    </w:p>
+    <w:p>
+      <w:pPr>
+        <w:pStyle w:val="Nadpis1"/>
+      </w:pPr>
+      <w:r>
+        <w:t>IV. lekce</w:t>
+      </w:r>
+    </w:p>
+    <w:p>
+      <w:pPr>
+        <w:pStyle w:val="Odstavecseseznamem"/>
+        <w:numPr>
+          <w:ilvl w:val="0"/>
+          <w:numId w:val="23"/>
+        </w:numPr>
+        <w:tabs>
+          <w:tab w:val="clear" w:pos="720"/>
+        </w:tabs>
+        <w:spacing w:before="0" w:after="240" w:afterAutospacing="0"/>
+        <w:rPr>
+          <w:b/>
+          <w:bCs/>
+        </w:rPr>
+      </w:pPr>
+      <w:r>
+        <w:rPr>
+          <w:b/>
+          <w:bCs/>
+        </w:rPr>
+        <w:t>Kontrola databáze</w:t>
+      </w:r>
+    </w:p>
+    <w:p>
+      <w:pPr>
+        <w:pStyle w:val="Odstavecseseznamem"/>
+        <w:spacing w:before="0" w:after="240" w:afterAutospacing="0"/>
+      </w:pPr>
+      <w:r>
+        <w:t xml:space="preserve">V lekci se dělá několik migrací a u žádné není připomenuto update-database. Dala bych připomenutí aktualizovat databázi alespoň do lekce „Kontrola databáze“ – jinak se budou žáci divit, že tam žádný dbo.CategoryProduct nemají... </w:t>
+      </w:r>
+    </w:p>
+    <w:p>
+      <w:pPr>
+        <w:pStyle w:val="Odstavecseseznamem"/>
+        <w:pBdr>
+          <w:bottom w:val="single" w:sz="4" w:space="1" w:color="auto"/>
+        </w:pBdr>
+        <w:spacing w:before="0" w:after="240" w:afterAutospacing="0"/>
+        <w:ind w:left="0"/>
+      </w:pPr>
+    </w:p>
+    <w:p>
+      <w:pPr>
+        <w:pStyle w:val="Odstavecseseznamem"/>
+        <w:spacing w:before="0" w:after="240" w:afterAutospacing="0"/>
+      </w:pPr>
+    </w:p>
+    <w:p>
+      <w:pPr>
+        <w:pStyle w:val="Odstavecseseznamem"/>
+        <w:numPr>
+          <w:ilvl w:val="0"/>
+          <w:numId w:val="23"/>
+        </w:numPr>
+        <w:spacing w:before="0" w:after="240" w:afterAutospacing="0"/>
+        <w:rPr>
+          <w:b/>
+          <w:bCs/>
+        </w:rPr>
+      </w:pPr>
+      <w:r>
+        <w:rPr>
+          <w:b/>
+          <w:bCs/>
+        </w:rPr>
+        <w:t>Obrázek</w:t>
+      </w:r>
+      <w:r>
+        <w:t xml:space="preserve"> v odstavci Kontrola databáze by měl ukazovat víc ze stromu – zahrnovat i „</w:t>
+      </w:r>
+      <w:r>
+        <w:t>aspnet-Eshop-</w:t>
+      </w:r>
+      <w:r>
+        <w:t>...“ Takhle není zřejmé v jaké nadřazené složce se složka Keys může schovávat. (Hlavně pro ty, co neupdatovali databázi a marně hledají i dbo.CategoryProduct...)</w:t>
+      </w:r>
+    </w:p>
+    <w:p>
+      <w:pPr>
+        <w:pStyle w:val="Odstavecseseznamem"/>
+        <w:pBdr>
+          <w:bottom w:val="single" w:sz="4" w:space="1" w:color="auto"/>
+        </w:pBdr>
+        <w:spacing w:before="0" w:after="240" w:afterAutospacing="0"/>
+        <w:ind w:left="0"/>
+        <w:rPr>
+          <w:b/>
+          <w:bCs/>
+        </w:rPr>
+      </w:pPr>
+    </w:p>
+    <w:p>
+      <w:pPr>
+        <w:pStyle w:val="Bezmezer"/>
+        <w:numPr>
+          <w:ilvl w:val="0"/>
+          <w:numId w:val="23"/>
+        </w:numPr>
+        <w:rPr>
+          <w:b/>
+          <w:bCs/>
+        </w:rPr>
+      </w:pPr>
+      <w:r>
+        <w:rPr>
+          <w:b/>
+          <w:bCs/>
+        </w:rPr>
+        <w:t>Na konci lekce chybí vzorový projekt</w:t>
+      </w:r>
+      <w:r>
+        <w:t xml:space="preserve"> ke stažení (projekt v této fázi) – chtěla jsem si porovnat ty databáze. </w:t>
+      </w:r>
+    </w:p>
+    <w:p>
+      <w:pPr>
+        <w:spacing w:before="0" w:after="240" w:afterAutospacing="0"/>
+      </w:pPr>
     </w:p>
     <w:sectPr>
       <w:footerReference w:type="default" r:id="rId10"/>
@@ -2107,11 +1695,11 @@
   <w:abstractNum w:abstractNumId="1" w15:restartNumberingAfterBreak="0">
     <w:nsid w:val="0E7D0D15"/>
     <w:multiLevelType w:val="multilevel"/>
-    <w:tmpl w:val="C91260B2"/>
+    <w:tmpl w:val="862CCA8A"/>
     <w:lvl w:ilvl="0">
       <w:start w:val="1"/>
-      <w:numFmt w:val="bullet"/>
-      <w:lvlText w:val=""/>
+      <w:numFmt w:val="decimal"/>
+      <w:lvlText w:val="%1."/>
       <w:lvlJc w:val="left"/>
       <w:pPr>
         <w:tabs>
@@ -2120,7 +1708,9 @@
         <w:ind w:left="720" w:hanging="360"/>
       </w:pPr>
       <w:rPr>
-        <w:rFonts w:ascii="Wingdings" w:hAnsi="Wingdings" w:hint="default"/>
+        <w:rFonts w:hint="default"/>
+        <w:i w:val="0"/>
+        <w:iCs w:val="0"/>
       </w:rPr>
     </w:lvl>
     <w:lvl w:ilvl="1">
@@ -2245,6 +1835,155 @@
     </w:lvl>
   </w:abstractNum>
   <w:abstractNum w:abstractNumId="2" w15:restartNumberingAfterBreak="0">
+    <w:nsid w:val="13153DE5"/>
+    <w:multiLevelType w:val="multilevel"/>
+    <w:tmpl w:val="9A52DA58"/>
+    <w:lvl w:ilvl="0">
+      <w:start w:val="1"/>
+      <w:numFmt w:val="bullet"/>
+      <w:lvlText w:val=""/>
+      <w:lvlJc w:val="left"/>
+      <w:pPr>
+        <w:tabs>
+          <w:tab w:val="num" w:pos="720"/>
+        </w:tabs>
+        <w:ind w:left="720" w:hanging="360"/>
+      </w:pPr>
+      <w:rPr>
+        <w:rFonts w:ascii="Symbol" w:hAnsi="Symbol" w:hint="default"/>
+        <w:sz w:val="20"/>
+      </w:rPr>
+    </w:lvl>
+    <w:lvl w:ilvl="1">
+      <w:start w:val="1"/>
+      <w:numFmt w:val="bullet"/>
+      <w:lvlText w:val="o"/>
+      <w:lvlJc w:val="left"/>
+      <w:pPr>
+        <w:tabs>
+          <w:tab w:val="num" w:pos="1440"/>
+        </w:tabs>
+        <w:ind w:left="1440" w:hanging="360"/>
+      </w:pPr>
+      <w:rPr>
+        <w:rFonts w:ascii="Courier New" w:hAnsi="Courier New" w:hint="default"/>
+        <w:sz w:val="20"/>
+      </w:rPr>
+    </w:lvl>
+    <w:lvl w:ilvl="2" w:tentative="1">
+      <w:start w:val="1"/>
+      <w:numFmt w:val="bullet"/>
+      <w:lvlText w:val=""/>
+      <w:lvlJc w:val="left"/>
+      <w:pPr>
+        <w:tabs>
+          <w:tab w:val="num" w:pos="2160"/>
+        </w:tabs>
+        <w:ind w:left="2160" w:hanging="360"/>
+      </w:pPr>
+      <w:rPr>
+        <w:rFonts w:ascii="Wingdings" w:hAnsi="Wingdings" w:hint="default"/>
+        <w:sz w:val="20"/>
+      </w:rPr>
+    </w:lvl>
+    <w:lvl w:ilvl="3" w:tentative="1">
+      <w:start w:val="1"/>
+      <w:numFmt w:val="bullet"/>
+      <w:lvlText w:val=""/>
+      <w:lvlJc w:val="left"/>
+      <w:pPr>
+        <w:tabs>
+          <w:tab w:val="num" w:pos="2880"/>
+        </w:tabs>
+        <w:ind w:left="2880" w:hanging="360"/>
+      </w:pPr>
+      <w:rPr>
+        <w:rFonts w:ascii="Wingdings" w:hAnsi="Wingdings" w:hint="default"/>
+        <w:sz w:val="20"/>
+      </w:rPr>
+    </w:lvl>
+    <w:lvl w:ilvl="4" w:tentative="1">
+      <w:start w:val="1"/>
+      <w:numFmt w:val="bullet"/>
+      <w:lvlText w:val=""/>
+      <w:lvlJc w:val="left"/>
+      <w:pPr>
+        <w:tabs>
+          <w:tab w:val="num" w:pos="3600"/>
+        </w:tabs>
+        <w:ind w:left="3600" w:hanging="360"/>
+      </w:pPr>
+      <w:rPr>
+        <w:rFonts w:ascii="Wingdings" w:hAnsi="Wingdings" w:hint="default"/>
+        <w:sz w:val="20"/>
+      </w:rPr>
+    </w:lvl>
+    <w:lvl w:ilvl="5" w:tentative="1">
+      <w:start w:val="1"/>
+      <w:numFmt w:val="bullet"/>
+      <w:lvlText w:val=""/>
+      <w:lvlJc w:val="left"/>
+      <w:pPr>
+        <w:tabs>
+          <w:tab w:val="num" w:pos="4320"/>
+        </w:tabs>
+        <w:ind w:left="4320" w:hanging="360"/>
+      </w:pPr>
+      <w:rPr>
+        <w:rFonts w:ascii="Wingdings" w:hAnsi="Wingdings" w:hint="default"/>
+        <w:sz w:val="20"/>
+      </w:rPr>
+    </w:lvl>
+    <w:lvl w:ilvl="6" w:tentative="1">
+      <w:start w:val="1"/>
+      <w:numFmt w:val="bullet"/>
+      <w:lvlText w:val=""/>
+      <w:lvlJc w:val="left"/>
+      <w:pPr>
+        <w:tabs>
+          <w:tab w:val="num" w:pos="5040"/>
+        </w:tabs>
+        <w:ind w:left="5040" w:hanging="360"/>
+      </w:pPr>
+      <w:rPr>
+        <w:rFonts w:ascii="Wingdings" w:hAnsi="Wingdings" w:hint="default"/>
+        <w:sz w:val="20"/>
+      </w:rPr>
+    </w:lvl>
+    <w:lvl w:ilvl="7" w:tentative="1">
+      <w:start w:val="1"/>
+      <w:numFmt w:val="bullet"/>
+      <w:lvlText w:val=""/>
+      <w:lvlJc w:val="left"/>
+      <w:pPr>
+        <w:tabs>
+          <w:tab w:val="num" w:pos="5760"/>
+        </w:tabs>
+        <w:ind w:left="5760" w:hanging="360"/>
+      </w:pPr>
+      <w:rPr>
+        <w:rFonts w:ascii="Wingdings" w:hAnsi="Wingdings" w:hint="default"/>
+        <w:sz w:val="20"/>
+      </w:rPr>
+    </w:lvl>
+    <w:lvl w:ilvl="8" w:tentative="1">
+      <w:start w:val="1"/>
+      <w:numFmt w:val="bullet"/>
+      <w:lvlText w:val=""/>
+      <w:lvlJc w:val="left"/>
+      <w:pPr>
+        <w:tabs>
+          <w:tab w:val="num" w:pos="6480"/>
+        </w:tabs>
+        <w:ind w:left="6480" w:hanging="360"/>
+      </w:pPr>
+      <w:rPr>
+        <w:rFonts w:ascii="Wingdings" w:hAnsi="Wingdings" w:hint="default"/>
+        <w:sz w:val="20"/>
+      </w:rPr>
+    </w:lvl>
+  </w:abstractNum>
+  <w:abstractNum w:abstractNumId="3" w15:restartNumberingAfterBreak="0">
     <w:nsid w:val="17085568"/>
     <w:multiLevelType w:val="hybridMultilevel"/>
     <w:tmpl w:val="1B90DF2C"/>
@@ -2357,7 +2096,7 @@
       </w:rPr>
     </w:lvl>
   </w:abstractNum>
-  <w:abstractNum w:abstractNumId="3" w15:restartNumberingAfterBreak="0">
+  <w:abstractNum w:abstractNumId="4" w15:restartNumberingAfterBreak="0">
     <w:nsid w:val="187E4CAA"/>
     <w:multiLevelType w:val="hybridMultilevel"/>
     <w:tmpl w:val="FE967816"/>
@@ -2470,7 +2209,7 @@
       </w:rPr>
     </w:lvl>
   </w:abstractNum>
-  <w:abstractNum w:abstractNumId="4" w15:restartNumberingAfterBreak="0">
+  <w:abstractNum w:abstractNumId="5" w15:restartNumberingAfterBreak="0">
     <w:nsid w:val="199108B4"/>
     <w:multiLevelType w:val="multilevel"/>
     <w:tmpl w:val="16B6CC94"/>
@@ -2583,7 +2322,262 @@
       </w:pPr>
     </w:lvl>
   </w:abstractNum>
-  <w:abstractNum w:abstractNumId="5" w15:restartNumberingAfterBreak="0">
+  <w:abstractNum w:abstractNumId="6" w15:restartNumberingAfterBreak="0">
+    <w:nsid w:val="202A13BC"/>
+    <w:multiLevelType w:val="hybridMultilevel"/>
+    <w:tmpl w:val="047A0D90"/>
+    <w:lvl w:ilvl="0" w:tplc="04050005">
+      <w:start w:val="1"/>
+      <w:numFmt w:val="bullet"/>
+      <w:lvlText w:val=""/>
+      <w:lvlJc w:val="left"/>
+      <w:pPr>
+        <w:ind w:left="720" w:hanging="360"/>
+      </w:pPr>
+      <w:rPr>
+        <w:rFonts w:ascii="Wingdings" w:hAnsi="Wingdings" w:hint="default"/>
+      </w:rPr>
+    </w:lvl>
+    <w:lvl w:ilvl="1" w:tplc="04050003" w:tentative="1">
+      <w:start w:val="1"/>
+      <w:numFmt w:val="bullet"/>
+      <w:lvlText w:val="o"/>
+      <w:lvlJc w:val="left"/>
+      <w:pPr>
+        <w:ind w:left="1440" w:hanging="360"/>
+      </w:pPr>
+      <w:rPr>
+        <w:rFonts w:ascii="Courier New" w:hAnsi="Courier New" w:cs="Courier New" w:hint="default"/>
+      </w:rPr>
+    </w:lvl>
+    <w:lvl w:ilvl="2" w:tplc="04050005" w:tentative="1">
+      <w:start w:val="1"/>
+      <w:numFmt w:val="bullet"/>
+      <w:lvlText w:val=""/>
+      <w:lvlJc w:val="left"/>
+      <w:pPr>
+        <w:ind w:left="2160" w:hanging="360"/>
+      </w:pPr>
+      <w:rPr>
+        <w:rFonts w:ascii="Wingdings" w:hAnsi="Wingdings" w:hint="default"/>
+      </w:rPr>
+    </w:lvl>
+    <w:lvl w:ilvl="3" w:tplc="04050001" w:tentative="1">
+      <w:start w:val="1"/>
+      <w:numFmt w:val="bullet"/>
+      <w:lvlText w:val=""/>
+      <w:lvlJc w:val="left"/>
+      <w:pPr>
+        <w:ind w:left="2880" w:hanging="360"/>
+      </w:pPr>
+      <w:rPr>
+        <w:rFonts w:ascii="Symbol" w:hAnsi="Symbol" w:hint="default"/>
+      </w:rPr>
+    </w:lvl>
+    <w:lvl w:ilvl="4" w:tplc="04050003" w:tentative="1">
+      <w:start w:val="1"/>
+      <w:numFmt w:val="bullet"/>
+      <w:lvlText w:val="o"/>
+      <w:lvlJc w:val="left"/>
+      <w:pPr>
+        <w:ind w:left="3600" w:hanging="360"/>
+      </w:pPr>
+      <w:rPr>
+        <w:rFonts w:ascii="Courier New" w:hAnsi="Courier New" w:cs="Courier New" w:hint="default"/>
+      </w:rPr>
+    </w:lvl>
+    <w:lvl w:ilvl="5" w:tplc="04050005" w:tentative="1">
+      <w:start w:val="1"/>
+      <w:numFmt w:val="bullet"/>
+      <w:lvlText w:val=""/>
+      <w:lvlJc w:val="left"/>
+      <w:pPr>
+        <w:ind w:left="4320" w:hanging="360"/>
+      </w:pPr>
+      <w:rPr>
+        <w:rFonts w:ascii="Wingdings" w:hAnsi="Wingdings" w:hint="default"/>
+      </w:rPr>
+    </w:lvl>
+    <w:lvl w:ilvl="6" w:tplc="04050001" w:tentative="1">
+      <w:start w:val="1"/>
+      <w:numFmt w:val="bullet"/>
+      <w:lvlText w:val=""/>
+      <w:lvlJc w:val="left"/>
+      <w:pPr>
+        <w:ind w:left="5040" w:hanging="360"/>
+      </w:pPr>
+      <w:rPr>
+        <w:rFonts w:ascii="Symbol" w:hAnsi="Symbol" w:hint="default"/>
+      </w:rPr>
+    </w:lvl>
+    <w:lvl w:ilvl="7" w:tplc="04050003" w:tentative="1">
+      <w:start w:val="1"/>
+      <w:numFmt w:val="bullet"/>
+      <w:lvlText w:val="o"/>
+      <w:lvlJc w:val="left"/>
+      <w:pPr>
+        <w:ind w:left="5760" w:hanging="360"/>
+      </w:pPr>
+      <w:rPr>
+        <w:rFonts w:ascii="Courier New" w:hAnsi="Courier New" w:cs="Courier New" w:hint="default"/>
+      </w:rPr>
+    </w:lvl>
+    <w:lvl w:ilvl="8" w:tplc="04050005" w:tentative="1">
+      <w:start w:val="1"/>
+      <w:numFmt w:val="bullet"/>
+      <w:lvlText w:val=""/>
+      <w:lvlJc w:val="left"/>
+      <w:pPr>
+        <w:ind w:left="6480" w:hanging="360"/>
+      </w:pPr>
+      <w:rPr>
+        <w:rFonts w:ascii="Wingdings" w:hAnsi="Wingdings" w:hint="default"/>
+      </w:rPr>
+    </w:lvl>
+  </w:abstractNum>
+  <w:abstractNum w:abstractNumId="7" w15:restartNumberingAfterBreak="0">
+    <w:nsid w:val="215038F6"/>
+    <w:multiLevelType w:val="multilevel"/>
+    <w:tmpl w:val="862CCA8A"/>
+    <w:lvl w:ilvl="0">
+      <w:start w:val="1"/>
+      <w:numFmt w:val="decimal"/>
+      <w:lvlText w:val="%1."/>
+      <w:lvlJc w:val="left"/>
+      <w:pPr>
+        <w:tabs>
+          <w:tab w:val="num" w:pos="720"/>
+        </w:tabs>
+        <w:ind w:left="720" w:hanging="360"/>
+      </w:pPr>
+      <w:rPr>
+        <w:rFonts w:hint="default"/>
+        <w:i w:val="0"/>
+        <w:iCs w:val="0"/>
+      </w:rPr>
+    </w:lvl>
+    <w:lvl w:ilvl="1">
+      <w:start w:val="1"/>
+      <w:numFmt w:val="decimal"/>
+      <w:lvlText w:val="%2."/>
+      <w:lvlJc w:val="left"/>
+      <w:pPr>
+        <w:tabs>
+          <w:tab w:val="num" w:pos="1440"/>
+        </w:tabs>
+        <w:ind w:left="1440" w:hanging="360"/>
+      </w:pPr>
+      <w:rPr>
+        <w:rFonts w:hint="default"/>
+      </w:rPr>
+    </w:lvl>
+    <w:lvl w:ilvl="2">
+      <w:start w:val="1"/>
+      <w:numFmt w:val="decimal"/>
+      <w:lvlText w:val="%3."/>
+      <w:lvlJc w:val="left"/>
+      <w:pPr>
+        <w:tabs>
+          <w:tab w:val="num" w:pos="2160"/>
+        </w:tabs>
+        <w:ind w:left="2160" w:hanging="360"/>
+      </w:pPr>
+      <w:rPr>
+        <w:rFonts w:hint="default"/>
+      </w:rPr>
+    </w:lvl>
+    <w:lvl w:ilvl="3">
+      <w:start w:val="1"/>
+      <w:numFmt w:val="decimal"/>
+      <w:lvlText w:val="%4."/>
+      <w:lvlJc w:val="left"/>
+      <w:pPr>
+        <w:tabs>
+          <w:tab w:val="num" w:pos="2880"/>
+        </w:tabs>
+        <w:ind w:left="2880" w:hanging="360"/>
+      </w:pPr>
+      <w:rPr>
+        <w:rFonts w:hint="default"/>
+      </w:rPr>
+    </w:lvl>
+    <w:lvl w:ilvl="4">
+      <w:start w:val="1"/>
+      <w:numFmt w:val="decimal"/>
+      <w:lvlText w:val="%5."/>
+      <w:lvlJc w:val="left"/>
+      <w:pPr>
+        <w:tabs>
+          <w:tab w:val="num" w:pos="3600"/>
+        </w:tabs>
+        <w:ind w:left="3600" w:hanging="360"/>
+      </w:pPr>
+      <w:rPr>
+        <w:rFonts w:hint="default"/>
+      </w:rPr>
+    </w:lvl>
+    <w:lvl w:ilvl="5">
+      <w:start w:val="1"/>
+      <w:numFmt w:val="decimal"/>
+      <w:lvlText w:val="%6."/>
+      <w:lvlJc w:val="left"/>
+      <w:pPr>
+        <w:tabs>
+          <w:tab w:val="num" w:pos="4320"/>
+        </w:tabs>
+        <w:ind w:left="4320" w:hanging="360"/>
+      </w:pPr>
+      <w:rPr>
+        <w:rFonts w:hint="default"/>
+      </w:rPr>
+    </w:lvl>
+    <w:lvl w:ilvl="6">
+      <w:start w:val="1"/>
+      <w:numFmt w:val="decimal"/>
+      <w:lvlText w:val="%7."/>
+      <w:lvlJc w:val="left"/>
+      <w:pPr>
+        <w:tabs>
+          <w:tab w:val="num" w:pos="5040"/>
+        </w:tabs>
+        <w:ind w:left="5040" w:hanging="360"/>
+      </w:pPr>
+      <w:rPr>
+        <w:rFonts w:hint="default"/>
+      </w:rPr>
+    </w:lvl>
+    <w:lvl w:ilvl="7">
+      <w:start w:val="1"/>
+      <w:numFmt w:val="decimal"/>
+      <w:lvlText w:val="%8."/>
+      <w:lvlJc w:val="left"/>
+      <w:pPr>
+        <w:tabs>
+          <w:tab w:val="num" w:pos="5760"/>
+        </w:tabs>
+        <w:ind w:left="5760" w:hanging="360"/>
+      </w:pPr>
+      <w:rPr>
+        <w:rFonts w:hint="default"/>
+      </w:rPr>
+    </w:lvl>
+    <w:lvl w:ilvl="8">
+      <w:start w:val="1"/>
+      <w:numFmt w:val="decimal"/>
+      <w:lvlText w:val="%9."/>
+      <w:lvlJc w:val="left"/>
+      <w:pPr>
+        <w:tabs>
+          <w:tab w:val="num" w:pos="6480"/>
+        </w:tabs>
+        <w:ind w:left="6480" w:hanging="360"/>
+      </w:pPr>
+      <w:rPr>
+        <w:rFonts w:hint="default"/>
+      </w:rPr>
+    </w:lvl>
+  </w:abstractNum>
+  <w:abstractNum w:abstractNumId="8" w15:restartNumberingAfterBreak="0">
     <w:nsid w:val="22025731"/>
     <w:multiLevelType w:val="multilevel"/>
     <w:tmpl w:val="16B6CC94"/>
@@ -2696,7 +2690,498 @@
       </w:pPr>
     </w:lvl>
   </w:abstractNum>
-  <w:abstractNum w:abstractNumId="6" w15:restartNumberingAfterBreak="0">
+  <w:abstractNum w:abstractNumId="9" w15:restartNumberingAfterBreak="0">
+    <w:nsid w:val="30BB44F6"/>
+    <w:multiLevelType w:val="hybridMultilevel"/>
+    <w:tmpl w:val="69A2F572"/>
+    <w:lvl w:ilvl="0" w:tplc="66DEB98A">
+      <w:start w:val="1"/>
+      <w:numFmt w:val="bullet"/>
+      <w:lvlText w:val="-"/>
+      <w:lvlJc w:val="left"/>
+      <w:pPr>
+        <w:ind w:left="786" w:hanging="360"/>
+      </w:pPr>
+      <w:rPr>
+        <w:rFonts w:ascii="Roboto Slab ExtraLight" w:eastAsia="Times New Roman" w:hAnsi="Roboto Slab ExtraLight" w:cs="Times New Roman" w:hint="default"/>
+        <w:color w:val="FF0000"/>
+      </w:rPr>
+    </w:lvl>
+    <w:lvl w:ilvl="1" w:tplc="04050003" w:tentative="1">
+      <w:start w:val="1"/>
+      <w:numFmt w:val="bullet"/>
+      <w:lvlText w:val="o"/>
+      <w:lvlJc w:val="left"/>
+      <w:pPr>
+        <w:ind w:left="1506" w:hanging="360"/>
+      </w:pPr>
+      <w:rPr>
+        <w:rFonts w:ascii="Courier New" w:hAnsi="Courier New" w:cs="Courier New" w:hint="default"/>
+      </w:rPr>
+    </w:lvl>
+    <w:lvl w:ilvl="2" w:tplc="04050005" w:tentative="1">
+      <w:start w:val="1"/>
+      <w:numFmt w:val="bullet"/>
+      <w:lvlText w:val=""/>
+      <w:lvlJc w:val="left"/>
+      <w:pPr>
+        <w:ind w:left="2226" w:hanging="360"/>
+      </w:pPr>
+      <w:rPr>
+        <w:rFonts w:ascii="Wingdings" w:hAnsi="Wingdings" w:hint="default"/>
+      </w:rPr>
+    </w:lvl>
+    <w:lvl w:ilvl="3" w:tplc="04050001" w:tentative="1">
+      <w:start w:val="1"/>
+      <w:numFmt w:val="bullet"/>
+      <w:lvlText w:val=""/>
+      <w:lvlJc w:val="left"/>
+      <w:pPr>
+        <w:ind w:left="2946" w:hanging="360"/>
+      </w:pPr>
+      <w:rPr>
+        <w:rFonts w:ascii="Symbol" w:hAnsi="Symbol" w:hint="default"/>
+      </w:rPr>
+    </w:lvl>
+    <w:lvl w:ilvl="4" w:tplc="04050003" w:tentative="1">
+      <w:start w:val="1"/>
+      <w:numFmt w:val="bullet"/>
+      <w:lvlText w:val="o"/>
+      <w:lvlJc w:val="left"/>
+      <w:pPr>
+        <w:ind w:left="3666" w:hanging="360"/>
+      </w:pPr>
+      <w:rPr>
+        <w:rFonts w:ascii="Courier New" w:hAnsi="Courier New" w:cs="Courier New" w:hint="default"/>
+      </w:rPr>
+    </w:lvl>
+    <w:lvl w:ilvl="5" w:tplc="04050005" w:tentative="1">
+      <w:start w:val="1"/>
+      <w:numFmt w:val="bullet"/>
+      <w:lvlText w:val=""/>
+      <w:lvlJc w:val="left"/>
+      <w:pPr>
+        <w:ind w:left="4386" w:hanging="360"/>
+      </w:pPr>
+      <w:rPr>
+        <w:rFonts w:ascii="Wingdings" w:hAnsi="Wingdings" w:hint="default"/>
+      </w:rPr>
+    </w:lvl>
+    <w:lvl w:ilvl="6" w:tplc="04050001" w:tentative="1">
+      <w:start w:val="1"/>
+      <w:numFmt w:val="bullet"/>
+      <w:lvlText w:val=""/>
+      <w:lvlJc w:val="left"/>
+      <w:pPr>
+        <w:ind w:left="5106" w:hanging="360"/>
+      </w:pPr>
+      <w:rPr>
+        <w:rFonts w:ascii="Symbol" w:hAnsi="Symbol" w:hint="default"/>
+      </w:rPr>
+    </w:lvl>
+    <w:lvl w:ilvl="7" w:tplc="04050003" w:tentative="1">
+      <w:start w:val="1"/>
+      <w:numFmt w:val="bullet"/>
+      <w:lvlText w:val="o"/>
+      <w:lvlJc w:val="left"/>
+      <w:pPr>
+        <w:ind w:left="5826" w:hanging="360"/>
+      </w:pPr>
+      <w:rPr>
+        <w:rFonts w:ascii="Courier New" w:hAnsi="Courier New" w:cs="Courier New" w:hint="default"/>
+      </w:rPr>
+    </w:lvl>
+    <w:lvl w:ilvl="8" w:tplc="04050005" w:tentative="1">
+      <w:start w:val="1"/>
+      <w:numFmt w:val="bullet"/>
+      <w:lvlText w:val=""/>
+      <w:lvlJc w:val="left"/>
+      <w:pPr>
+        <w:ind w:left="6546" w:hanging="360"/>
+      </w:pPr>
+      <w:rPr>
+        <w:rFonts w:ascii="Wingdings" w:hAnsi="Wingdings" w:hint="default"/>
+      </w:rPr>
+    </w:lvl>
+  </w:abstractNum>
+  <w:abstractNum w:abstractNumId="10" w15:restartNumberingAfterBreak="0">
+    <w:nsid w:val="437365F3"/>
+    <w:multiLevelType w:val="multilevel"/>
+    <w:tmpl w:val="862CCA8A"/>
+    <w:lvl w:ilvl="0">
+      <w:start w:val="1"/>
+      <w:numFmt w:val="decimal"/>
+      <w:lvlText w:val="%1."/>
+      <w:lvlJc w:val="left"/>
+      <w:pPr>
+        <w:tabs>
+          <w:tab w:val="num" w:pos="720"/>
+        </w:tabs>
+        <w:ind w:left="720" w:hanging="360"/>
+      </w:pPr>
+      <w:rPr>
+        <w:rFonts w:hint="default"/>
+        <w:i w:val="0"/>
+        <w:iCs w:val="0"/>
+      </w:rPr>
+    </w:lvl>
+    <w:lvl w:ilvl="1">
+      <w:start w:val="1"/>
+      <w:numFmt w:val="decimal"/>
+      <w:lvlText w:val="%2."/>
+      <w:lvlJc w:val="left"/>
+      <w:pPr>
+        <w:tabs>
+          <w:tab w:val="num" w:pos="1440"/>
+        </w:tabs>
+        <w:ind w:left="1440" w:hanging="360"/>
+      </w:pPr>
+      <w:rPr>
+        <w:rFonts w:hint="default"/>
+      </w:rPr>
+    </w:lvl>
+    <w:lvl w:ilvl="2">
+      <w:start w:val="1"/>
+      <w:numFmt w:val="decimal"/>
+      <w:lvlText w:val="%3."/>
+      <w:lvlJc w:val="left"/>
+      <w:pPr>
+        <w:tabs>
+          <w:tab w:val="num" w:pos="2160"/>
+        </w:tabs>
+        <w:ind w:left="2160" w:hanging="360"/>
+      </w:pPr>
+      <w:rPr>
+        <w:rFonts w:hint="default"/>
+      </w:rPr>
+    </w:lvl>
+    <w:lvl w:ilvl="3">
+      <w:start w:val="1"/>
+      <w:numFmt w:val="decimal"/>
+      <w:lvlText w:val="%4."/>
+      <w:lvlJc w:val="left"/>
+      <w:pPr>
+        <w:tabs>
+          <w:tab w:val="num" w:pos="2880"/>
+        </w:tabs>
+        <w:ind w:left="2880" w:hanging="360"/>
+      </w:pPr>
+      <w:rPr>
+        <w:rFonts w:hint="default"/>
+      </w:rPr>
+    </w:lvl>
+    <w:lvl w:ilvl="4">
+      <w:start w:val="1"/>
+      <w:numFmt w:val="decimal"/>
+      <w:lvlText w:val="%5."/>
+      <w:lvlJc w:val="left"/>
+      <w:pPr>
+        <w:tabs>
+          <w:tab w:val="num" w:pos="3600"/>
+        </w:tabs>
+        <w:ind w:left="3600" w:hanging="360"/>
+      </w:pPr>
+      <w:rPr>
+        <w:rFonts w:hint="default"/>
+      </w:rPr>
+    </w:lvl>
+    <w:lvl w:ilvl="5">
+      <w:start w:val="1"/>
+      <w:numFmt w:val="decimal"/>
+      <w:lvlText w:val="%6."/>
+      <w:lvlJc w:val="left"/>
+      <w:pPr>
+        <w:tabs>
+          <w:tab w:val="num" w:pos="4320"/>
+        </w:tabs>
+        <w:ind w:left="4320" w:hanging="360"/>
+      </w:pPr>
+      <w:rPr>
+        <w:rFonts w:hint="default"/>
+      </w:rPr>
+    </w:lvl>
+    <w:lvl w:ilvl="6">
+      <w:start w:val="1"/>
+      <w:numFmt w:val="decimal"/>
+      <w:lvlText w:val="%7."/>
+      <w:lvlJc w:val="left"/>
+      <w:pPr>
+        <w:tabs>
+          <w:tab w:val="num" w:pos="5040"/>
+        </w:tabs>
+        <w:ind w:left="5040" w:hanging="360"/>
+      </w:pPr>
+      <w:rPr>
+        <w:rFonts w:hint="default"/>
+      </w:rPr>
+    </w:lvl>
+    <w:lvl w:ilvl="7">
+      <w:start w:val="1"/>
+      <w:numFmt w:val="decimal"/>
+      <w:lvlText w:val="%8."/>
+      <w:lvlJc w:val="left"/>
+      <w:pPr>
+        <w:tabs>
+          <w:tab w:val="num" w:pos="5760"/>
+        </w:tabs>
+        <w:ind w:left="5760" w:hanging="360"/>
+      </w:pPr>
+      <w:rPr>
+        <w:rFonts w:hint="default"/>
+      </w:rPr>
+    </w:lvl>
+    <w:lvl w:ilvl="8">
+      <w:start w:val="1"/>
+      <w:numFmt w:val="decimal"/>
+      <w:lvlText w:val="%9."/>
+      <w:lvlJc w:val="left"/>
+      <w:pPr>
+        <w:tabs>
+          <w:tab w:val="num" w:pos="6480"/>
+        </w:tabs>
+        <w:ind w:left="6480" w:hanging="360"/>
+      </w:pPr>
+      <w:rPr>
+        <w:rFonts w:hint="default"/>
+      </w:rPr>
+    </w:lvl>
+  </w:abstractNum>
+  <w:abstractNum w:abstractNumId="11" w15:restartNumberingAfterBreak="0">
+    <w:nsid w:val="458960B7"/>
+    <w:multiLevelType w:val="hybridMultilevel"/>
+    <w:tmpl w:val="33E2F004"/>
+    <w:lvl w:ilvl="0" w:tplc="0405000F">
+      <w:start w:val="1"/>
+      <w:numFmt w:val="decimal"/>
+      <w:lvlText w:val="%1."/>
+      <w:lvlJc w:val="left"/>
+      <w:pPr>
+        <w:ind w:left="720" w:hanging="360"/>
+      </w:pPr>
+    </w:lvl>
+    <w:lvl w:ilvl="1" w:tplc="04050019" w:tentative="1">
+      <w:start w:val="1"/>
+      <w:numFmt w:val="lowerLetter"/>
+      <w:lvlText w:val="%2."/>
+      <w:lvlJc w:val="left"/>
+      <w:pPr>
+        <w:ind w:left="1440" w:hanging="360"/>
+      </w:pPr>
+    </w:lvl>
+    <w:lvl w:ilvl="2" w:tplc="0405001B" w:tentative="1">
+      <w:start w:val="1"/>
+      <w:numFmt w:val="lowerRoman"/>
+      <w:lvlText w:val="%3."/>
+      <w:lvlJc w:val="right"/>
+      <w:pPr>
+        <w:ind w:left="2160" w:hanging="180"/>
+      </w:pPr>
+    </w:lvl>
+    <w:lvl w:ilvl="3" w:tplc="0405000F" w:tentative="1">
+      <w:start w:val="1"/>
+      <w:numFmt w:val="decimal"/>
+      <w:lvlText w:val="%4."/>
+      <w:lvlJc w:val="left"/>
+      <w:pPr>
+        <w:ind w:left="2880" w:hanging="360"/>
+      </w:pPr>
+    </w:lvl>
+    <w:lvl w:ilvl="4" w:tplc="04050019" w:tentative="1">
+      <w:start w:val="1"/>
+      <w:numFmt w:val="lowerLetter"/>
+      <w:lvlText w:val="%5."/>
+      <w:lvlJc w:val="left"/>
+      <w:pPr>
+        <w:ind w:left="3600" w:hanging="360"/>
+      </w:pPr>
+    </w:lvl>
+    <w:lvl w:ilvl="5" w:tplc="0405001B" w:tentative="1">
+      <w:start w:val="1"/>
+      <w:numFmt w:val="lowerRoman"/>
+      <w:lvlText w:val="%6."/>
+      <w:lvlJc w:val="right"/>
+      <w:pPr>
+        <w:ind w:left="4320" w:hanging="180"/>
+      </w:pPr>
+    </w:lvl>
+    <w:lvl w:ilvl="6" w:tplc="0405000F" w:tentative="1">
+      <w:start w:val="1"/>
+      <w:numFmt w:val="decimal"/>
+      <w:lvlText w:val="%7."/>
+      <w:lvlJc w:val="left"/>
+      <w:pPr>
+        <w:ind w:left="5040" w:hanging="360"/>
+      </w:pPr>
+    </w:lvl>
+    <w:lvl w:ilvl="7" w:tplc="04050019" w:tentative="1">
+      <w:start w:val="1"/>
+      <w:numFmt w:val="lowerLetter"/>
+      <w:lvlText w:val="%8."/>
+      <w:lvlJc w:val="left"/>
+      <w:pPr>
+        <w:ind w:left="5760" w:hanging="360"/>
+      </w:pPr>
+    </w:lvl>
+    <w:lvl w:ilvl="8" w:tplc="0405001B" w:tentative="1">
+      <w:start w:val="1"/>
+      <w:numFmt w:val="lowerRoman"/>
+      <w:lvlText w:val="%9."/>
+      <w:lvlJc w:val="right"/>
+      <w:pPr>
+        <w:ind w:left="6480" w:hanging="180"/>
+      </w:pPr>
+    </w:lvl>
+  </w:abstractNum>
+  <w:abstractNum w:abstractNumId="12" w15:restartNumberingAfterBreak="0">
+    <w:nsid w:val="46491D04"/>
+    <w:multiLevelType w:val="multilevel"/>
+    <w:tmpl w:val="C71028F6"/>
+    <w:lvl w:ilvl="0">
+      <w:start w:val="1"/>
+      <w:numFmt w:val="bullet"/>
+      <w:lvlText w:val=""/>
+      <w:lvlJc w:val="left"/>
+      <w:pPr>
+        <w:tabs>
+          <w:tab w:val="num" w:pos="720"/>
+        </w:tabs>
+        <w:ind w:left="720" w:hanging="360"/>
+      </w:pPr>
+      <w:rPr>
+        <w:rFonts w:ascii="Symbol" w:hAnsi="Symbol" w:hint="default"/>
+        <w:sz w:val="20"/>
+      </w:rPr>
+    </w:lvl>
+    <w:lvl w:ilvl="1" w:tentative="1">
+      <w:start w:val="1"/>
+      <w:numFmt w:val="bullet"/>
+      <w:lvlText w:val="o"/>
+      <w:lvlJc w:val="left"/>
+      <w:pPr>
+        <w:tabs>
+          <w:tab w:val="num" w:pos="1440"/>
+        </w:tabs>
+        <w:ind w:left="1440" w:hanging="360"/>
+      </w:pPr>
+      <w:rPr>
+        <w:rFonts w:ascii="Courier New" w:hAnsi="Courier New" w:hint="default"/>
+        <w:sz w:val="20"/>
+      </w:rPr>
+    </w:lvl>
+    <w:lvl w:ilvl="2" w:tentative="1">
+      <w:start w:val="1"/>
+      <w:numFmt w:val="bullet"/>
+      <w:lvlText w:val=""/>
+      <w:lvlJc w:val="left"/>
+      <w:pPr>
+        <w:tabs>
+          <w:tab w:val="num" w:pos="2160"/>
+        </w:tabs>
+        <w:ind w:left="2160" w:hanging="360"/>
+      </w:pPr>
+      <w:rPr>
+        <w:rFonts w:ascii="Wingdings" w:hAnsi="Wingdings" w:hint="default"/>
+        <w:sz w:val="20"/>
+      </w:rPr>
+    </w:lvl>
+    <w:lvl w:ilvl="3" w:tentative="1">
+      <w:start w:val="1"/>
+      <w:numFmt w:val="bullet"/>
+      <w:lvlText w:val=""/>
+      <w:lvlJc w:val="left"/>
+      <w:pPr>
+        <w:tabs>
+          <w:tab w:val="num" w:pos="2880"/>
+        </w:tabs>
+        <w:ind w:left="2880" w:hanging="360"/>
+      </w:pPr>
+      <w:rPr>
+        <w:rFonts w:ascii="Wingdings" w:hAnsi="Wingdings" w:hint="default"/>
+        <w:sz w:val="20"/>
+      </w:rPr>
+    </w:lvl>
+    <w:lvl w:ilvl="4" w:tentative="1">
+      <w:start w:val="1"/>
+      <w:numFmt w:val="bullet"/>
+      <w:lvlText w:val=""/>
+      <w:lvlJc w:val="left"/>
+      <w:pPr>
+        <w:tabs>
+          <w:tab w:val="num" w:pos="3600"/>
+        </w:tabs>
+        <w:ind w:left="3600" w:hanging="360"/>
+      </w:pPr>
+      <w:rPr>
+        <w:rFonts w:ascii="Wingdings" w:hAnsi="Wingdings" w:hint="default"/>
+        <w:sz w:val="20"/>
+      </w:rPr>
+    </w:lvl>
+    <w:lvl w:ilvl="5" w:tentative="1">
+      <w:start w:val="1"/>
+      <w:numFmt w:val="bullet"/>
+      <w:lvlText w:val=""/>
+      <w:lvlJc w:val="left"/>
+      <w:pPr>
+        <w:tabs>
+          <w:tab w:val="num" w:pos="4320"/>
+        </w:tabs>
+        <w:ind w:left="4320" w:hanging="360"/>
+      </w:pPr>
+      <w:rPr>
+        <w:rFonts w:ascii="Wingdings" w:hAnsi="Wingdings" w:hint="default"/>
+        <w:sz w:val="20"/>
+      </w:rPr>
+    </w:lvl>
+    <w:lvl w:ilvl="6" w:tentative="1">
+      <w:start w:val="1"/>
+      <w:numFmt w:val="bullet"/>
+      <w:lvlText w:val=""/>
+      <w:lvlJc w:val="left"/>
+      <w:pPr>
+        <w:tabs>
+          <w:tab w:val="num" w:pos="5040"/>
+        </w:tabs>
+        <w:ind w:left="5040" w:hanging="360"/>
+      </w:pPr>
+      <w:rPr>
+        <w:rFonts w:ascii="Wingdings" w:hAnsi="Wingdings" w:hint="default"/>
+        <w:sz w:val="20"/>
+      </w:rPr>
+    </w:lvl>
+    <w:lvl w:ilvl="7" w:tentative="1">
+      <w:start w:val="1"/>
+      <w:numFmt w:val="bullet"/>
+      <w:lvlText w:val=""/>
+      <w:lvlJc w:val="left"/>
+      <w:pPr>
+        <w:tabs>
+          <w:tab w:val="num" w:pos="5760"/>
+        </w:tabs>
+        <w:ind w:left="5760" w:hanging="360"/>
+      </w:pPr>
+      <w:rPr>
+        <w:rFonts w:ascii="Wingdings" w:hAnsi="Wingdings" w:hint="default"/>
+        <w:sz w:val="20"/>
+      </w:rPr>
+    </w:lvl>
+    <w:lvl w:ilvl="8" w:tentative="1">
+      <w:start w:val="1"/>
+      <w:numFmt w:val="bullet"/>
+      <w:lvlText w:val=""/>
+      <w:lvlJc w:val="left"/>
+      <w:pPr>
+        <w:tabs>
+          <w:tab w:val="num" w:pos="6480"/>
+        </w:tabs>
+        <w:ind w:left="6480" w:hanging="360"/>
+      </w:pPr>
+      <w:rPr>
+        <w:rFonts w:ascii="Wingdings" w:hAnsi="Wingdings" w:hint="default"/>
+        <w:sz w:val="20"/>
+      </w:rPr>
+    </w:lvl>
+  </w:abstractNum>
+  <w:abstractNum w:abstractNumId="13" w15:restartNumberingAfterBreak="0">
     <w:nsid w:val="480C2D85"/>
     <w:multiLevelType w:val="multilevel"/>
     <w:tmpl w:val="16B6CC94"/>
@@ -2809,7 +3294,7 @@
       </w:pPr>
     </w:lvl>
   </w:abstractNum>
-  <w:abstractNum w:abstractNumId="7" w15:restartNumberingAfterBreak="0">
+  <w:abstractNum w:abstractNumId="14" w15:restartNumberingAfterBreak="0">
     <w:nsid w:val="57A1039A"/>
     <w:multiLevelType w:val="hybridMultilevel"/>
     <w:tmpl w:val="9EB6541E"/>
@@ -2922,7 +3407,7 @@
       </w:rPr>
     </w:lvl>
   </w:abstractNum>
-  <w:abstractNum w:abstractNumId="8" w15:restartNumberingAfterBreak="0">
+  <w:abstractNum w:abstractNumId="15" w15:restartNumberingAfterBreak="0">
     <w:nsid w:val="58370492"/>
     <w:multiLevelType w:val="multilevel"/>
     <w:tmpl w:val="16B6CC94"/>
@@ -3035,7 +3520,149 @@
       </w:pPr>
     </w:lvl>
   </w:abstractNum>
-  <w:abstractNum w:abstractNumId="9" w15:restartNumberingAfterBreak="0">
+  <w:abstractNum w:abstractNumId="16" w15:restartNumberingAfterBreak="0">
+    <w:nsid w:val="5FE65749"/>
+    <w:multiLevelType w:val="multilevel"/>
+    <w:tmpl w:val="862CCA8A"/>
+    <w:lvl w:ilvl="0">
+      <w:start w:val="1"/>
+      <w:numFmt w:val="decimal"/>
+      <w:lvlText w:val="%1."/>
+      <w:lvlJc w:val="left"/>
+      <w:pPr>
+        <w:tabs>
+          <w:tab w:val="num" w:pos="720"/>
+        </w:tabs>
+        <w:ind w:left="720" w:hanging="360"/>
+      </w:pPr>
+      <w:rPr>
+        <w:rFonts w:hint="default"/>
+        <w:i w:val="0"/>
+        <w:iCs w:val="0"/>
+      </w:rPr>
+    </w:lvl>
+    <w:lvl w:ilvl="1">
+      <w:start w:val="1"/>
+      <w:numFmt w:val="decimal"/>
+      <w:lvlText w:val="%2."/>
+      <w:lvlJc w:val="left"/>
+      <w:pPr>
+        <w:tabs>
+          <w:tab w:val="num" w:pos="1440"/>
+        </w:tabs>
+        <w:ind w:left="1440" w:hanging="360"/>
+      </w:pPr>
+      <w:rPr>
+        <w:rFonts w:hint="default"/>
+      </w:rPr>
+    </w:lvl>
+    <w:lvl w:ilvl="2">
+      <w:start w:val="1"/>
+      <w:numFmt w:val="decimal"/>
+      <w:lvlText w:val="%3."/>
+      <w:lvlJc w:val="left"/>
+      <w:pPr>
+        <w:tabs>
+          <w:tab w:val="num" w:pos="2160"/>
+        </w:tabs>
+        <w:ind w:left="2160" w:hanging="360"/>
+      </w:pPr>
+      <w:rPr>
+        <w:rFonts w:hint="default"/>
+      </w:rPr>
+    </w:lvl>
+    <w:lvl w:ilvl="3">
+      <w:start w:val="1"/>
+      <w:numFmt w:val="decimal"/>
+      <w:lvlText w:val="%4."/>
+      <w:lvlJc w:val="left"/>
+      <w:pPr>
+        <w:tabs>
+          <w:tab w:val="num" w:pos="2880"/>
+        </w:tabs>
+        <w:ind w:left="2880" w:hanging="360"/>
+      </w:pPr>
+      <w:rPr>
+        <w:rFonts w:hint="default"/>
+      </w:rPr>
+    </w:lvl>
+    <w:lvl w:ilvl="4">
+      <w:start w:val="1"/>
+      <w:numFmt w:val="decimal"/>
+      <w:lvlText w:val="%5."/>
+      <w:lvlJc w:val="left"/>
+      <w:pPr>
+        <w:tabs>
+          <w:tab w:val="num" w:pos="3600"/>
+        </w:tabs>
+        <w:ind w:left="3600" w:hanging="360"/>
+      </w:pPr>
+      <w:rPr>
+        <w:rFonts w:hint="default"/>
+      </w:rPr>
+    </w:lvl>
+    <w:lvl w:ilvl="5">
+      <w:start w:val="1"/>
+      <w:numFmt w:val="decimal"/>
+      <w:lvlText w:val="%6."/>
+      <w:lvlJc w:val="left"/>
+      <w:pPr>
+        <w:tabs>
+          <w:tab w:val="num" w:pos="4320"/>
+        </w:tabs>
+        <w:ind w:left="4320" w:hanging="360"/>
+      </w:pPr>
+      <w:rPr>
+        <w:rFonts w:hint="default"/>
+      </w:rPr>
+    </w:lvl>
+    <w:lvl w:ilvl="6">
+      <w:start w:val="1"/>
+      <w:numFmt w:val="decimal"/>
+      <w:lvlText w:val="%7."/>
+      <w:lvlJc w:val="left"/>
+      <w:pPr>
+        <w:tabs>
+          <w:tab w:val="num" w:pos="5040"/>
+        </w:tabs>
+        <w:ind w:left="5040" w:hanging="360"/>
+      </w:pPr>
+      <w:rPr>
+        <w:rFonts w:hint="default"/>
+      </w:rPr>
+    </w:lvl>
+    <w:lvl w:ilvl="7">
+      <w:start w:val="1"/>
+      <w:numFmt w:val="decimal"/>
+      <w:lvlText w:val="%8."/>
+      <w:lvlJc w:val="left"/>
+      <w:pPr>
+        <w:tabs>
+          <w:tab w:val="num" w:pos="5760"/>
+        </w:tabs>
+        <w:ind w:left="5760" w:hanging="360"/>
+      </w:pPr>
+      <w:rPr>
+        <w:rFonts w:hint="default"/>
+      </w:rPr>
+    </w:lvl>
+    <w:lvl w:ilvl="8">
+      <w:start w:val="1"/>
+      <w:numFmt w:val="decimal"/>
+      <w:lvlText w:val="%9."/>
+      <w:lvlJc w:val="left"/>
+      <w:pPr>
+        <w:tabs>
+          <w:tab w:val="num" w:pos="6480"/>
+        </w:tabs>
+        <w:ind w:left="6480" w:hanging="360"/>
+      </w:pPr>
+      <w:rPr>
+        <w:rFonts w:hint="default"/>
+      </w:rPr>
+    </w:lvl>
+  </w:abstractNum>
+  <w:abstractNum w:abstractNumId="17" w15:restartNumberingAfterBreak="0">
     <w:nsid w:val="67A7322C"/>
     <w:multiLevelType w:val="hybridMultilevel"/>
     <w:tmpl w:val="F06AD27A"/>
@@ -3148,14 +3775,14 @@
       </w:rPr>
     </w:lvl>
   </w:abstractNum>
-  <w:abstractNum w:abstractNumId="10" w15:restartNumberingAfterBreak="0">
+  <w:abstractNum w:abstractNumId="18" w15:restartNumberingAfterBreak="0">
     <w:nsid w:val="6B921167"/>
     <w:multiLevelType w:val="multilevel"/>
-    <w:tmpl w:val="C91260B2"/>
+    <w:tmpl w:val="862CCA8A"/>
     <w:lvl w:ilvl="0">
       <w:start w:val="1"/>
-      <w:numFmt w:val="bullet"/>
-      <w:lvlText w:val=""/>
+      <w:numFmt w:val="decimal"/>
+      <w:lvlText w:val="%1."/>
       <w:lvlJc w:val="left"/>
       <w:pPr>
         <w:tabs>
@@ -3164,7 +3791,9 @@
         <w:ind w:left="720" w:hanging="360"/>
       </w:pPr>
       <w:rPr>
-        <w:rFonts w:ascii="Wingdings" w:hAnsi="Wingdings" w:hint="default"/>
+        <w:rFonts w:hint="default"/>
+        <w:i w:val="0"/>
+        <w:iCs w:val="0"/>
       </w:rPr>
     </w:lvl>
     <w:lvl w:ilvl="1">
@@ -3288,7 +3917,7 @@
       </w:rPr>
     </w:lvl>
   </w:abstractNum>
-  <w:abstractNum w:abstractNumId="11" w15:restartNumberingAfterBreak="0">
+  <w:abstractNum w:abstractNumId="19" w15:restartNumberingAfterBreak="0">
     <w:nsid w:val="70041BD9"/>
     <w:multiLevelType w:val="hybridMultilevel"/>
     <w:tmpl w:val="0B8EA420"/>
@@ -3377,120 +4006,298 @@
       </w:pPr>
     </w:lvl>
   </w:abstractNum>
-  <w:abstractNum w:abstractNumId="12" w15:restartNumberingAfterBreak="0">
+  <w:abstractNum w:abstractNumId="20" w15:restartNumberingAfterBreak="0">
     <w:nsid w:val="74D2697E"/>
-    <w:multiLevelType w:val="hybridMultilevel"/>
-    <w:tmpl w:val="163A14A8"/>
-    <w:lvl w:ilvl="0" w:tplc="04050005">
+    <w:multiLevelType w:val="multilevel"/>
+    <w:tmpl w:val="862CCA8A"/>
+    <w:lvl w:ilvl="0">
+      <w:start w:val="1"/>
+      <w:numFmt w:val="decimal"/>
+      <w:lvlText w:val="%1."/>
+      <w:lvlJc w:val="left"/>
+      <w:pPr>
+        <w:tabs>
+          <w:tab w:val="num" w:pos="720"/>
+        </w:tabs>
+        <w:ind w:left="720" w:hanging="360"/>
+      </w:pPr>
+      <w:rPr>
+        <w:rFonts w:hint="default"/>
+        <w:i w:val="0"/>
+        <w:iCs w:val="0"/>
+      </w:rPr>
+    </w:lvl>
+    <w:lvl w:ilvl="1">
+      <w:start w:val="1"/>
+      <w:numFmt w:val="decimal"/>
+      <w:lvlText w:val="%2."/>
+      <w:lvlJc w:val="left"/>
+      <w:pPr>
+        <w:tabs>
+          <w:tab w:val="num" w:pos="1440"/>
+        </w:tabs>
+        <w:ind w:left="1440" w:hanging="360"/>
+      </w:pPr>
+      <w:rPr>
+        <w:rFonts w:hint="default"/>
+      </w:rPr>
+    </w:lvl>
+    <w:lvl w:ilvl="2">
+      <w:start w:val="1"/>
+      <w:numFmt w:val="decimal"/>
+      <w:lvlText w:val="%3."/>
+      <w:lvlJc w:val="left"/>
+      <w:pPr>
+        <w:tabs>
+          <w:tab w:val="num" w:pos="2160"/>
+        </w:tabs>
+        <w:ind w:left="2160" w:hanging="360"/>
+      </w:pPr>
+      <w:rPr>
+        <w:rFonts w:hint="default"/>
+      </w:rPr>
+    </w:lvl>
+    <w:lvl w:ilvl="3">
+      <w:start w:val="1"/>
+      <w:numFmt w:val="decimal"/>
+      <w:lvlText w:val="%4."/>
+      <w:lvlJc w:val="left"/>
+      <w:pPr>
+        <w:tabs>
+          <w:tab w:val="num" w:pos="2880"/>
+        </w:tabs>
+        <w:ind w:left="2880" w:hanging="360"/>
+      </w:pPr>
+      <w:rPr>
+        <w:rFonts w:hint="default"/>
+      </w:rPr>
+    </w:lvl>
+    <w:lvl w:ilvl="4">
+      <w:start w:val="1"/>
+      <w:numFmt w:val="decimal"/>
+      <w:lvlText w:val="%5."/>
+      <w:lvlJc w:val="left"/>
+      <w:pPr>
+        <w:tabs>
+          <w:tab w:val="num" w:pos="3600"/>
+        </w:tabs>
+        <w:ind w:left="3600" w:hanging="360"/>
+      </w:pPr>
+      <w:rPr>
+        <w:rFonts w:hint="default"/>
+      </w:rPr>
+    </w:lvl>
+    <w:lvl w:ilvl="5">
+      <w:start w:val="1"/>
+      <w:numFmt w:val="decimal"/>
+      <w:lvlText w:val="%6."/>
+      <w:lvlJc w:val="left"/>
+      <w:pPr>
+        <w:tabs>
+          <w:tab w:val="num" w:pos="4320"/>
+        </w:tabs>
+        <w:ind w:left="4320" w:hanging="360"/>
+      </w:pPr>
+      <w:rPr>
+        <w:rFonts w:hint="default"/>
+      </w:rPr>
+    </w:lvl>
+    <w:lvl w:ilvl="6">
+      <w:start w:val="1"/>
+      <w:numFmt w:val="decimal"/>
+      <w:lvlText w:val="%7."/>
+      <w:lvlJc w:val="left"/>
+      <w:pPr>
+        <w:tabs>
+          <w:tab w:val="num" w:pos="5040"/>
+        </w:tabs>
+        <w:ind w:left="5040" w:hanging="360"/>
+      </w:pPr>
+      <w:rPr>
+        <w:rFonts w:hint="default"/>
+      </w:rPr>
+    </w:lvl>
+    <w:lvl w:ilvl="7">
+      <w:start w:val="1"/>
+      <w:numFmt w:val="decimal"/>
+      <w:lvlText w:val="%8."/>
+      <w:lvlJc w:val="left"/>
+      <w:pPr>
+        <w:tabs>
+          <w:tab w:val="num" w:pos="5760"/>
+        </w:tabs>
+        <w:ind w:left="5760" w:hanging="360"/>
+      </w:pPr>
+      <w:rPr>
+        <w:rFonts w:hint="default"/>
+      </w:rPr>
+    </w:lvl>
+    <w:lvl w:ilvl="8">
+      <w:start w:val="1"/>
+      <w:numFmt w:val="decimal"/>
+      <w:lvlText w:val="%9."/>
+      <w:lvlJc w:val="left"/>
+      <w:pPr>
+        <w:tabs>
+          <w:tab w:val="num" w:pos="6480"/>
+        </w:tabs>
+        <w:ind w:left="6480" w:hanging="360"/>
+      </w:pPr>
+      <w:rPr>
+        <w:rFonts w:hint="default"/>
+      </w:rPr>
+    </w:lvl>
+  </w:abstractNum>
+  <w:abstractNum w:abstractNumId="21" w15:restartNumberingAfterBreak="0">
+    <w:nsid w:val="7C8F533A"/>
+    <w:multiLevelType w:val="multilevel"/>
+    <w:tmpl w:val="29528B26"/>
+    <w:lvl w:ilvl="0">
+      <w:start w:val="1"/>
+      <w:numFmt w:val="bullet"/>
+      <w:lvlText w:val=""/>
+      <w:lvlJc w:val="left"/>
+      <w:pPr>
+        <w:tabs>
+          <w:tab w:val="num" w:pos="720"/>
+        </w:tabs>
+        <w:ind w:left="720" w:hanging="360"/>
+      </w:pPr>
+      <w:rPr>
+        <w:rFonts w:ascii="Symbol" w:hAnsi="Symbol" w:hint="default"/>
+        <w:sz w:val="20"/>
+      </w:rPr>
+    </w:lvl>
+    <w:lvl w:ilvl="1" w:tentative="1">
+      <w:start w:val="1"/>
+      <w:numFmt w:val="bullet"/>
+      <w:lvlText w:val="o"/>
+      <w:lvlJc w:val="left"/>
+      <w:pPr>
+        <w:tabs>
+          <w:tab w:val="num" w:pos="1440"/>
+        </w:tabs>
+        <w:ind w:left="1440" w:hanging="360"/>
+      </w:pPr>
+      <w:rPr>
+        <w:rFonts w:ascii="Courier New" w:hAnsi="Courier New" w:hint="default"/>
+        <w:sz w:val="20"/>
+      </w:rPr>
+    </w:lvl>
+    <w:lvl w:ilvl="2" w:tentative="1">
       <w:start w:val="1"/>
       <w:numFmt w:val="bullet"/>
       <w:lvlText w:val=""/>
       <w:lvlJc w:val="left"/>
       <w:pPr>
-        <w:ind w:left="720" w:hanging="360"/>
+        <w:tabs>
+          <w:tab w:val="num" w:pos="2160"/>
+        </w:tabs>
+        <w:ind w:left="2160" w:hanging="360"/>
       </w:pPr>
       <w:rPr>
         <w:rFonts w:ascii="Wingdings" w:hAnsi="Wingdings" w:hint="default"/>
-      </w:rPr>
-    </w:lvl>
-    <w:lvl w:ilvl="1" w:tplc="04050003" w:tentative="1">
-      <w:start w:val="1"/>
-      <w:numFmt w:val="bullet"/>
-      <w:lvlText w:val="o"/>
-      <w:lvlJc w:val="left"/>
-      <w:pPr>
-        <w:ind w:left="1440" w:hanging="360"/>
-      </w:pPr>
-      <w:rPr>
-        <w:rFonts w:ascii="Courier New" w:hAnsi="Courier New" w:cs="Courier New" w:hint="default"/>
-      </w:rPr>
-    </w:lvl>
-    <w:lvl w:ilvl="2" w:tplc="04050005" w:tentative="1">
+        <w:sz w:val="20"/>
+      </w:rPr>
+    </w:lvl>
+    <w:lvl w:ilvl="3" w:tentative="1">
       <w:start w:val="1"/>
       <w:numFmt w:val="bullet"/>
       <w:lvlText w:val=""/>
       <w:lvlJc w:val="left"/>
       <w:pPr>
-        <w:ind w:left="2160" w:hanging="360"/>
+        <w:tabs>
+          <w:tab w:val="num" w:pos="2880"/>
+        </w:tabs>
+        <w:ind w:left="2880" w:hanging="360"/>
       </w:pPr>
       <w:rPr>
         <w:rFonts w:ascii="Wingdings" w:hAnsi="Wingdings" w:hint="default"/>
-      </w:rPr>
-    </w:lvl>
-    <w:lvl w:ilvl="3" w:tplc="04050001" w:tentative="1">
-      <w:start w:val="1"/>
-      <w:numFmt w:val="bullet"/>
-      <w:lvlText w:val=""/>
-      <w:lvlJc w:val="left"/>
-      <w:pPr>
-        <w:ind w:left="2880" w:hanging="360"/>
-      </w:pPr>
-      <w:rPr>
-        <w:rFonts w:ascii="Symbol" w:hAnsi="Symbol" w:hint="default"/>
-      </w:rPr>
-    </w:lvl>
-    <w:lvl w:ilvl="4" w:tplc="04050003" w:tentative="1">
-      <w:start w:val="1"/>
-      <w:numFmt w:val="bullet"/>
-      <w:lvlText w:val="o"/>
-      <w:lvlJc w:val="left"/>
-      <w:pPr>
+        <w:sz w:val="20"/>
+      </w:rPr>
+    </w:lvl>
+    <w:lvl w:ilvl="4" w:tentative="1">
+      <w:start w:val="1"/>
+      <w:numFmt w:val="bullet"/>
+      <w:lvlText w:val=""/>
+      <w:lvlJc w:val="left"/>
+      <w:pPr>
+        <w:tabs>
+          <w:tab w:val="num" w:pos="3600"/>
+        </w:tabs>
         <w:ind w:left="3600" w:hanging="360"/>
       </w:pPr>
       <w:rPr>
-        <w:rFonts w:ascii="Courier New" w:hAnsi="Courier New" w:cs="Courier New" w:hint="default"/>
-      </w:rPr>
-    </w:lvl>
-    <w:lvl w:ilvl="5" w:tplc="04050005" w:tentative="1">
+        <w:rFonts w:ascii="Wingdings" w:hAnsi="Wingdings" w:hint="default"/>
+        <w:sz w:val="20"/>
+      </w:rPr>
+    </w:lvl>
+    <w:lvl w:ilvl="5" w:tentative="1">
       <w:start w:val="1"/>
       <w:numFmt w:val="bullet"/>
       <w:lvlText w:val=""/>
       <w:lvlJc w:val="left"/>
       <w:pPr>
+        <w:tabs>
+          <w:tab w:val="num" w:pos="4320"/>
+        </w:tabs>
         <w:ind w:left="4320" w:hanging="360"/>
       </w:pPr>
       <w:rPr>
         <w:rFonts w:ascii="Wingdings" w:hAnsi="Wingdings" w:hint="default"/>
-      </w:rPr>
-    </w:lvl>
-    <w:lvl w:ilvl="6" w:tplc="04050001" w:tentative="1">
-      <w:start w:val="1"/>
-      <w:numFmt w:val="bullet"/>
-      <w:lvlText w:val=""/>
-      <w:lvlJc w:val="left"/>
-      <w:pPr>
+        <w:sz w:val="20"/>
+      </w:rPr>
+    </w:lvl>
+    <w:lvl w:ilvl="6" w:tentative="1">
+      <w:start w:val="1"/>
+      <w:numFmt w:val="bullet"/>
+      <w:lvlText w:val=""/>
+      <w:lvlJc w:val="left"/>
+      <w:pPr>
+        <w:tabs>
+          <w:tab w:val="num" w:pos="5040"/>
+        </w:tabs>
         <w:ind w:left="5040" w:hanging="360"/>
       </w:pPr>
       <w:rPr>
-        <w:rFonts w:ascii="Symbol" w:hAnsi="Symbol" w:hint="default"/>
-      </w:rPr>
-    </w:lvl>
-    <w:lvl w:ilvl="7" w:tplc="04050003" w:tentative="1">
-      <w:start w:val="1"/>
-      <w:numFmt w:val="bullet"/>
-      <w:lvlText w:val="o"/>
-      <w:lvlJc w:val="left"/>
-      <w:pPr>
+        <w:rFonts w:ascii="Wingdings" w:hAnsi="Wingdings" w:hint="default"/>
+        <w:sz w:val="20"/>
+      </w:rPr>
+    </w:lvl>
+    <w:lvl w:ilvl="7" w:tentative="1">
+      <w:start w:val="1"/>
+      <w:numFmt w:val="bullet"/>
+      <w:lvlText w:val=""/>
+      <w:lvlJc w:val="left"/>
+      <w:pPr>
+        <w:tabs>
+          <w:tab w:val="num" w:pos="5760"/>
+        </w:tabs>
         <w:ind w:left="5760" w:hanging="360"/>
       </w:pPr>
       <w:rPr>
-        <w:rFonts w:ascii="Courier New" w:hAnsi="Courier New" w:cs="Courier New" w:hint="default"/>
-      </w:rPr>
-    </w:lvl>
-    <w:lvl w:ilvl="8" w:tplc="04050005" w:tentative="1">
+        <w:rFonts w:ascii="Wingdings" w:hAnsi="Wingdings" w:hint="default"/>
+        <w:sz w:val="20"/>
+      </w:rPr>
+    </w:lvl>
+    <w:lvl w:ilvl="8" w:tentative="1">
       <w:start w:val="1"/>
       <w:numFmt w:val="bullet"/>
       <w:lvlText w:val=""/>
       <w:lvlJc w:val="left"/>
       <w:pPr>
+        <w:tabs>
+          <w:tab w:val="num" w:pos="6480"/>
+        </w:tabs>
         <w:ind w:left="6480" w:hanging="360"/>
       </w:pPr>
       <w:rPr>
         <w:rFonts w:ascii="Wingdings" w:hAnsi="Wingdings" w:hint="default"/>
+        <w:sz w:val="20"/>
       </w:rPr>
     </w:lvl>
   </w:abstractNum>
-  <w:abstractNum w:abstractNumId="13" w15:restartNumberingAfterBreak="0">
+  <w:abstractNum w:abstractNumId="22" w15:restartNumberingAfterBreak="0">
     <w:nsid w:val="7CDB3917"/>
     <w:multiLevelType w:val="multilevel"/>
     <w:tmpl w:val="D6E6E0A0"/>
@@ -3631,46 +4438,73 @@
     </w:lvl>
   </w:abstractNum>
   <w:num w:numId="1">
-    <w:abstractNumId w:val="4"/>
+    <w:abstractNumId w:val="5"/>
   </w:num>
   <w:num w:numId="2">
-    <w:abstractNumId w:val="11"/>
+    <w:abstractNumId w:val="19"/>
   </w:num>
   <w:num w:numId="3">
-    <w:abstractNumId w:val="12"/>
+    <w:abstractNumId w:val="20"/>
   </w:num>
   <w:num w:numId="4">
-    <w:abstractNumId w:val="8"/>
+    <w:abstractNumId w:val="15"/>
   </w:num>
   <w:num w:numId="5">
     <w:abstractNumId w:val="0"/>
   </w:num>
   <w:num w:numId="6">
-    <w:abstractNumId w:val="5"/>
+    <w:abstractNumId w:val="8"/>
   </w:num>
   <w:num w:numId="7">
-    <w:abstractNumId w:val="6"/>
+    <w:abstractNumId w:val="13"/>
   </w:num>
   <w:num w:numId="8">
-    <w:abstractNumId w:val="2"/>
+    <w:abstractNumId w:val="3"/>
   </w:num>
   <w:num w:numId="9">
-    <w:abstractNumId w:val="9"/>
+    <w:abstractNumId w:val="17"/>
   </w:num>
   <w:num w:numId="10">
-    <w:abstractNumId w:val="3"/>
+    <w:abstractNumId w:val="4"/>
   </w:num>
   <w:num w:numId="11">
-    <w:abstractNumId w:val="7"/>
+    <w:abstractNumId w:val="14"/>
   </w:num>
   <w:num w:numId="12">
-    <w:abstractNumId w:val="10"/>
+    <w:abstractNumId w:val="18"/>
   </w:num>
   <w:num w:numId="13">
-    <w:abstractNumId w:val="13"/>
+    <w:abstractNumId w:val="22"/>
   </w:num>
   <w:num w:numId="14">
     <w:abstractNumId w:val="1"/>
+  </w:num>
+  <w:num w:numId="15">
+    <w:abstractNumId w:val="2"/>
+  </w:num>
+  <w:num w:numId="16">
+    <w:abstractNumId w:val="21"/>
+  </w:num>
+  <w:num w:numId="17">
+    <w:abstractNumId w:val="7"/>
+  </w:num>
+  <w:num w:numId="18">
+    <w:abstractNumId w:val="9"/>
+  </w:num>
+  <w:num w:numId="19">
+    <w:abstractNumId w:val="6"/>
+  </w:num>
+  <w:num w:numId="20">
+    <w:abstractNumId w:val="12"/>
+  </w:num>
+  <w:num w:numId="21">
+    <w:abstractNumId w:val="10"/>
+  </w:num>
+  <w:num w:numId="22">
+    <w:abstractNumId w:val="11"/>
+  </w:num>
+  <w:num w:numId="23">
+    <w:abstractNumId w:val="16"/>
   </w:num>
 </w:numbering>
 </file>
@@ -4301,6 +5135,20 @@
       <w:bCs/>
     </w:rPr>
   </w:style>
+  <w:style w:type="paragraph" w:styleId="Bezmezer">
+    <w:name w:val="No Spacing"/>
+    <w:uiPriority w:val="1"/>
+    <w:qFormat/>
+    <w:pPr>
+      <w:spacing w:after="0" w:afterAutospacing="1" w:line="240" w:lineRule="auto"/>
+    </w:pPr>
+    <w:rPr>
+      <w:rFonts w:ascii="Roboto Slab ExtraLight" w:eastAsia="Times New Roman" w:hAnsi="Roboto Slab ExtraLight" w:cs="Times New Roman"/>
+      <w:sz w:val="24"/>
+      <w:szCs w:val="24"/>
+      <w:lang w:eastAsia="cs-CZ"/>
+    </w:rPr>
+  </w:style>
 </w:styles>
 </file>
 

</xml_diff>